<commit_message>
updated gdd and button behavior
</commit_message>
<xml_diff>
--- a/Platformer GDD.docx
+++ b/Platformer GDD.docx
@@ -88,7 +88,6 @@
                 </w:rPr>
                 <w:alias w:val="Title"/>
                 <w:id w:val="15524250"/>
-                <w:showingPlcHdr/>
                 <w:dataBinding w:prefixMappings="xmlns:ns0='http://schemas.openxmlformats.org/package/2006/metadata/core-properties' xmlns:ns1='http://purl.org/dc/elements/1.1/'" w:xpath="/ns0:coreProperties[1]/ns1:title[1]" w:storeItemID="{6C3C8BC8-F283-45AE-878A-BAB7291924A1}"/>
                 <w:text/>
               </w:sdtPr>
@@ -115,10 +114,10 @@
                     <w:r>
                       <w:rPr>
                         <w:rFonts w:asciiTheme="majorHAnsi" w:eastAsiaTheme="majorEastAsia" w:hAnsiTheme="majorHAnsi" w:cstheme="majorBidi"/>
-                        <w:sz w:val="80"/>
-                        <w:szCs w:val="80"/>
+                        <w:sz w:val="56"/>
+                        <w:szCs w:val="56"/>
                       </w:rPr>
-                      <w:t>[Type the document title]</w:t>
+                      <w:t>Alien Explorer</w:t>
                     </w:r>
                   </w:p>
                 </w:tc>
@@ -154,12 +153,11 @@
                     <w:rPr>
                       <w:rFonts w:asciiTheme="majorHAnsi" w:eastAsiaTheme="majorEastAsia" w:hAnsiTheme="majorHAnsi" w:cstheme="majorBidi"/>
                       <w:b/>
-                      <w:sz w:val="60"/>
-                      <w:szCs w:val="60"/>
+                      <w:sz w:val="32"/>
+                      <w:szCs w:val="32"/>
                     </w:rPr>
                     <w:alias w:val="Subtitle"/>
                     <w:id w:val="15524255"/>
-                    <w:showingPlcHdr/>
                     <w:dataBinding w:prefixMappings="xmlns:ns0='http://schemas.openxmlformats.org/package/2006/metadata/core-properties' xmlns:ns1='http://purl.org/dc/elements/1.1/'" w:xpath="/ns0:coreProperties[1]/ns1:subject[1]" w:storeItemID="{6C3C8BC8-F283-45AE-878A-BAB7291924A1}"/>
                     <w:text/>
                   </w:sdtPr>
@@ -168,10 +166,11 @@
                     <w:r>
                       <w:rPr>
                         <w:rFonts w:asciiTheme="majorHAnsi" w:eastAsiaTheme="majorEastAsia" w:hAnsiTheme="majorHAnsi" w:cstheme="majorBidi"/>
-                        <w:sz w:val="44"/>
-                        <w:szCs w:val="44"/>
+                        <w:b/>
+                        <w:sz w:val="32"/>
+                        <w:szCs w:val="32"/>
                       </w:rPr>
-                      <w:t>[Type the document subtitle]</w:t>
+                      <w:t>GAME2014 Assignment 3</w:t>
                     </w:r>
                   </w:sdtContent>
                 </w:sdt>
@@ -341,6 +340,7 @@
                 <w:dataBinding w:prefixMappings="xmlns:ns0='http://schemas.openxmlformats.org/package/2006/metadata/core-properties' xmlns:ns1='http://purl.org/dc/elements/1.1/'" w:xpath="/ns0:coreProperties[1]/ns1:creator[1]" w:storeItemID="{6C3C8BC8-F283-45AE-878A-BAB7291924A1}"/>
                 <w:text/>
               </w:sdtPr>
+              <w:sdtEndPr/>
               <w:sdtContent>
                 <w:tc>
                   <w:tcPr>
@@ -651,6 +651,13 @@
     </w:sdt>
     <w:sdt>
       <w:sdtPr>
+        <w:rPr>
+          <w:rFonts w:asciiTheme="minorHAnsi" w:eastAsiaTheme="minorEastAsia" w:hAnsiTheme="minorHAnsi" w:cstheme="minorBidi"/>
+          <w:color w:val="auto"/>
+          <w:sz w:val="22"/>
+          <w:szCs w:val="22"/>
+          <w:lang w:val="en-CA" w:eastAsia="zh-TW"/>
+        </w:rPr>
         <w:id w:val="1413895419"/>
         <w:docPartObj>
           <w:docPartGallery w:val="Table of Contents"/>
@@ -659,14 +666,9 @@
       </w:sdtPr>
       <w:sdtEndPr>
         <w:rPr>
-          <w:rFonts w:asciiTheme="minorHAnsi" w:eastAsiaTheme="minorEastAsia" w:hAnsiTheme="minorHAnsi" w:cstheme="minorBidi"/>
           <w:b/>
           <w:bCs/>
           <w:noProof/>
-          <w:color w:val="auto"/>
-          <w:sz w:val="22"/>
-          <w:szCs w:val="22"/>
-          <w:lang w:val="en-CA" w:eastAsia="zh-TW"/>
         </w:rPr>
       </w:sdtEndPr>
       <w:sdtContent>
@@ -705,7 +707,7 @@
           <w:r>
             <w:fldChar w:fldCharType="separate"/>
           </w:r>
-          <w:hyperlink w:anchor="_Toc88068505" w:history="1">
+          <w:hyperlink w:anchor="_Toc88085218" w:history="1">
             <w:r>
               <w:rPr>
                 <w:rStyle w:val="Hyperlink"/>
@@ -732,7 +734,7 @@
                 <w:noProof/>
                 <w:webHidden/>
               </w:rPr>
-              <w:instrText xml:space="preserve"> PAGEREF _Toc88068505 \h </w:instrText>
+              <w:instrText xml:space="preserve"> PAGEREF _Toc88085218 \h </w:instrText>
             </w:r>
             <w:r>
               <w:rPr>
@@ -774,7 +776,7 @@
               <w:lang w:eastAsia="en-CA"/>
             </w:rPr>
           </w:pPr>
-          <w:hyperlink w:anchor="_Toc88068506" w:history="1">
+          <w:hyperlink w:anchor="_Toc88085219" w:history="1">
             <w:r>
               <w:rPr>
                 <w:rStyle w:val="Hyperlink"/>
@@ -801,7 +803,7 @@
                 <w:noProof/>
                 <w:webHidden/>
               </w:rPr>
-              <w:instrText xml:space="preserve"> PAGEREF _Toc88068506 \h </w:instrText>
+              <w:instrText xml:space="preserve"> PAGEREF _Toc88085219 \h </w:instrText>
             </w:r>
             <w:r>
               <w:rPr>
@@ -843,7 +845,7 @@
               <w:lang w:eastAsia="en-CA"/>
             </w:rPr>
           </w:pPr>
-          <w:hyperlink w:anchor="_Toc88068507" w:history="1">
+          <w:hyperlink w:anchor="_Toc88085220" w:history="1">
             <w:r>
               <w:rPr>
                 <w:rStyle w:val="Hyperlink"/>
@@ -870,7 +872,7 @@
                 <w:noProof/>
                 <w:webHidden/>
               </w:rPr>
-              <w:instrText xml:space="preserve"> PAGEREF _Toc88068507 \h </w:instrText>
+              <w:instrText xml:space="preserve"> PAGEREF _Toc88085220 \h </w:instrText>
             </w:r>
             <w:r>
               <w:rPr>
@@ -912,7 +914,7 @@
               <w:lang w:eastAsia="en-CA"/>
             </w:rPr>
           </w:pPr>
-          <w:hyperlink w:anchor="_Toc88068508" w:history="1">
+          <w:hyperlink w:anchor="_Toc88085221" w:history="1">
             <w:r>
               <w:rPr>
                 <w:rStyle w:val="Hyperlink"/>
@@ -939,7 +941,7 @@
                 <w:noProof/>
                 <w:webHidden/>
               </w:rPr>
-              <w:instrText xml:space="preserve"> PAGEREF _Toc88068508 \h </w:instrText>
+              <w:instrText xml:space="preserve"> PAGEREF _Toc88085221 \h </w:instrText>
             </w:r>
             <w:r>
               <w:rPr>
@@ -981,7 +983,7 @@
               <w:lang w:eastAsia="en-CA"/>
             </w:rPr>
           </w:pPr>
-          <w:hyperlink w:anchor="_Toc88068509" w:history="1">
+          <w:hyperlink w:anchor="_Toc88085222" w:history="1">
             <w:r>
               <w:rPr>
                 <w:rStyle w:val="Hyperlink"/>
@@ -1008,7 +1010,7 @@
                 <w:noProof/>
                 <w:webHidden/>
               </w:rPr>
-              <w:instrText xml:space="preserve"> PAGEREF _Toc88068509 \h </w:instrText>
+              <w:instrText xml:space="preserve"> PAGEREF _Toc88085222 \h </w:instrText>
             </w:r>
             <w:r>
               <w:rPr>
@@ -1050,7 +1052,7 @@
               <w:lang w:eastAsia="en-CA"/>
             </w:rPr>
           </w:pPr>
-          <w:hyperlink w:anchor="_Toc88068510" w:history="1">
+          <w:hyperlink w:anchor="_Toc88085223" w:history="1">
             <w:r>
               <w:rPr>
                 <w:rStyle w:val="Hyperlink"/>
@@ -1077,7 +1079,7 @@
                 <w:noProof/>
                 <w:webHidden/>
               </w:rPr>
-              <w:instrText xml:space="preserve"> PAGEREF _Toc88068510 \h </w:instrText>
+              <w:instrText xml:space="preserve"> PAGEREF _Toc88085223 \h </w:instrText>
             </w:r>
             <w:r>
               <w:rPr>
@@ -1119,7 +1121,7 @@
               <w:lang w:eastAsia="en-CA"/>
             </w:rPr>
           </w:pPr>
-          <w:hyperlink w:anchor="_Toc88068511" w:history="1">
+          <w:hyperlink w:anchor="_Toc88085224" w:history="1">
             <w:r>
               <w:rPr>
                 <w:rStyle w:val="Hyperlink"/>
@@ -1146,7 +1148,7 @@
                 <w:noProof/>
                 <w:webHidden/>
               </w:rPr>
-              <w:instrText xml:space="preserve"> PAGEREF _Toc88068511 \h </w:instrText>
+              <w:instrText xml:space="preserve"> PAGEREF _Toc88085224 \h </w:instrText>
             </w:r>
             <w:r>
               <w:rPr>
@@ -1188,7 +1190,7 @@
               <w:lang w:eastAsia="en-CA"/>
             </w:rPr>
           </w:pPr>
-          <w:hyperlink w:anchor="_Toc88068512" w:history="1">
+          <w:hyperlink w:anchor="_Toc88085225" w:history="1">
             <w:r>
               <w:rPr>
                 <w:rStyle w:val="Hyperlink"/>
@@ -1215,7 +1217,7 @@
                 <w:noProof/>
                 <w:webHidden/>
               </w:rPr>
-              <w:instrText xml:space="preserve"> PAGEREF _Toc88068512 \h </w:instrText>
+              <w:instrText xml:space="preserve"> PAGEREF _Toc88085225 \h </w:instrText>
             </w:r>
             <w:r>
               <w:rPr>
@@ -1257,7 +1259,7 @@
               <w:lang w:eastAsia="en-CA"/>
             </w:rPr>
           </w:pPr>
-          <w:hyperlink w:anchor="_Toc88068513" w:history="1">
+          <w:hyperlink w:anchor="_Toc88085226" w:history="1">
             <w:r>
               <w:rPr>
                 <w:rStyle w:val="Hyperlink"/>
@@ -1284,7 +1286,7 @@
                 <w:noProof/>
                 <w:webHidden/>
               </w:rPr>
-              <w:instrText xml:space="preserve"> PAGEREF _Toc88068513 \h </w:instrText>
+              <w:instrText xml:space="preserve"> PAGEREF _Toc88085226 \h </w:instrText>
             </w:r>
             <w:r>
               <w:rPr>
@@ -1326,7 +1328,7 @@
               <w:lang w:eastAsia="en-CA"/>
             </w:rPr>
           </w:pPr>
-          <w:hyperlink w:anchor="_Toc88068514" w:history="1">
+          <w:hyperlink w:anchor="_Toc88085227" w:history="1">
             <w:r>
               <w:rPr>
                 <w:rStyle w:val="Hyperlink"/>
@@ -1353,7 +1355,7 @@
                 <w:noProof/>
                 <w:webHidden/>
               </w:rPr>
-              <w:instrText xml:space="preserve"> PAGEREF _Toc88068514 \h </w:instrText>
+              <w:instrText xml:space="preserve"> PAGEREF _Toc88085227 \h </w:instrText>
             </w:r>
             <w:r>
               <w:rPr>
@@ -1395,7 +1397,7 @@
               <w:lang w:eastAsia="en-CA"/>
             </w:rPr>
           </w:pPr>
-          <w:hyperlink w:anchor="_Toc88068515" w:history="1">
+          <w:hyperlink w:anchor="_Toc88085228" w:history="1">
             <w:r>
               <w:rPr>
                 <w:rStyle w:val="Hyperlink"/>
@@ -1422,7 +1424,7 @@
                 <w:noProof/>
                 <w:webHidden/>
               </w:rPr>
-              <w:instrText xml:space="preserve"> PAGEREF _Toc88068515 \h </w:instrText>
+              <w:instrText xml:space="preserve"> PAGEREF _Toc88085228 \h </w:instrText>
             </w:r>
             <w:r>
               <w:rPr>
@@ -1464,7 +1466,7 @@
               <w:lang w:eastAsia="en-CA"/>
             </w:rPr>
           </w:pPr>
-          <w:hyperlink w:anchor="_Toc88068516" w:history="1">
+          <w:hyperlink w:anchor="_Toc88085229" w:history="1">
             <w:r>
               <w:rPr>
                 <w:rStyle w:val="Hyperlink"/>
@@ -1491,7 +1493,7 @@
                 <w:noProof/>
                 <w:webHidden/>
               </w:rPr>
-              <w:instrText xml:space="preserve"> PAGEREF _Toc88068516 \h </w:instrText>
+              <w:instrText xml:space="preserve"> PAGEREF _Toc88085229 \h </w:instrText>
             </w:r>
             <w:r>
               <w:rPr>
@@ -1533,7 +1535,7 @@
               <w:lang w:eastAsia="en-CA"/>
             </w:rPr>
           </w:pPr>
-          <w:hyperlink w:anchor="_Toc88068517" w:history="1">
+          <w:hyperlink w:anchor="_Toc88085230" w:history="1">
             <w:r>
               <w:rPr>
                 <w:rStyle w:val="Hyperlink"/>
@@ -1560,7 +1562,7 @@
                 <w:noProof/>
                 <w:webHidden/>
               </w:rPr>
-              <w:instrText xml:space="preserve"> PAGEREF _Toc88068517 \h </w:instrText>
+              <w:instrText xml:space="preserve"> PAGEREF _Toc88085230 \h </w:instrText>
             </w:r>
             <w:r>
               <w:rPr>
@@ -1644,7 +1646,7 @@
           <w:bCs w:val="0"/>
         </w:rPr>
       </w:pPr>
-      <w:bookmarkStart w:id="0" w:name="_Toc88068505"/>
+      <w:bookmarkStart w:id="0" w:name="_Toc88085218"/>
       <w:r>
         <w:rPr>
           <w:rStyle w:val="Strong"/>
@@ -1681,7 +1683,7 @@
           <w:bCs w:val="0"/>
         </w:rPr>
       </w:pPr>
-      <w:bookmarkStart w:id="1" w:name="_Toc88068506"/>
+      <w:bookmarkStart w:id="1" w:name="_Toc88085219"/>
       <w:r>
         <w:rPr>
           <w:rStyle w:val="Strong"/>
@@ -1762,7 +1764,7 @@
       <w:pPr>
         <w:pStyle w:val="Heading1"/>
       </w:pPr>
-      <w:bookmarkStart w:id="2" w:name="_Toc88068507"/>
+      <w:bookmarkStart w:id="2" w:name="_Toc88085220"/>
       <w:r>
         <w:t>Controls</w:t>
       </w:r>
@@ -1785,94 +1787,1194 @@
         </w:rPr>
         <w:t>The game controls include the mobile device touch screen. The user can click buttons on the mobile device touch screen to move the player. The mobile device touch screen will display the control joysticks and/or buttons. For example, the mobile device touch screen will display one joystick for player movement and another button for the player to jump.</w:t>
       </w:r>
+      <w:r>
+        <w:rPr>
+          <w:bCs/>
+          <w:sz w:val="24"/>
+          <w:szCs w:val="24"/>
+        </w:rPr>
+        <w:t xml:space="preserve"> There will be one joy stick button for the player to move the game avatar. It will be placed on the left side of the screen. There will be another button on the right side of the screen. It allows the player to jump.</w:t>
+      </w:r>
     </w:p>
     <w:p>
       <w:pPr>
         <w:pStyle w:val="Heading1"/>
       </w:pPr>
-      <w:bookmarkStart w:id="3" w:name="_Toc88068508"/>
-      <w:r>
-        <w:t>Interface</w:t>
-      </w:r>
-      <w:r>
-        <w:t xml:space="preserve"> Sketch</w:t>
-      </w:r>
-      <w:bookmarkEnd w:id="3"/>
+      <w:bookmarkStart w:id="3" w:name="_Toc88085221"/>
     </w:p>
     <w:p>
       <w:pPr>
-        <w:pStyle w:val="ListParagraph"/>
-        <w:rPr>
-          <w:i/>
-          <w:sz w:val="24"/>
-          <w:szCs w:val="24"/>
+        <w:rPr>
+          <w:rFonts w:asciiTheme="majorHAnsi" w:eastAsiaTheme="majorEastAsia" w:hAnsiTheme="majorHAnsi" w:cstheme="majorBidi"/>
+          <w:color w:val="365F91" w:themeColor="accent1" w:themeShade="BF"/>
+          <w:sz w:val="32"/>
+          <w:szCs w:val="32"/>
         </w:rPr>
       </w:pPr>
       <w:r>
-        <w:rPr>
-          <w:i/>
-          <w:sz w:val="24"/>
-          <w:szCs w:val="24"/>
-        </w:rPr>
-        <w:t>(What does the game interface look like? Provide a screen shot or sketch)</w:t>
-      </w:r>
-    </w:p>
-    <w:p>
-      <w:pPr>
-        <w:spacing w:before="240"/>
-        <w:rPr>
-          <w:b/>
-          <w:sz w:val="24"/>
-          <w:szCs w:val="24"/>
-        </w:rPr>
-      </w:pPr>
+        <w:br w:type="page"/>
+      </w:r>
     </w:p>
     <w:p>
       <w:pPr>
         <w:pStyle w:val="Heading1"/>
       </w:pPr>
-      <w:bookmarkStart w:id="4" w:name="_Toc88068509"/>
-      <w:r>
+      <w:r>
+        <w:lastRenderedPageBreak/>
+        <w:t>Interface</w:t>
+      </w:r>
+      <w:r>
+        <w:t xml:space="preserve"> Sketch</w:t>
+      </w:r>
+      <w:bookmarkEnd w:id="3"/>
+    </w:p>
+    <w:p>
+      <w:pPr>
+        <w:spacing w:before="240"/>
+        <w:jc w:val="center"/>
+        <w:rPr>
+          <w:b/>
+          <w:sz w:val="24"/>
+          <w:szCs w:val="24"/>
+        </w:rPr>
+      </w:pPr>
+      <w:r>
+        <w:rPr>
+          <w:b/>
+          <w:noProof/>
+          <w:sz w:val="24"/>
+          <w:szCs w:val="24"/>
+        </w:rPr>
+        <w:drawing>
+          <wp:inline distT="0" distB="0" distL="0" distR="0" wp14:anchorId="0F73B0AF" wp14:editId="1C411060">
+            <wp:extent cx="7352532" cy="3243647"/>
+            <wp:effectExtent l="0" t="3175" r="0" b="0"/>
+            <wp:docPr id="16" name="Picture 16" descr="Diagram&#10;&#10;Description automatically generated"/>
+            <wp:cNvGraphicFramePr>
+              <a:graphicFrameLocks xmlns:a="http://schemas.openxmlformats.org/drawingml/2006/main" noChangeAspect="1"/>
+            </wp:cNvGraphicFramePr>
+            <a:graphic xmlns:a="http://schemas.openxmlformats.org/drawingml/2006/main">
+              <a:graphicData uri="http://schemas.openxmlformats.org/drawingml/2006/picture">
+                <pic:pic xmlns:pic="http://schemas.openxmlformats.org/drawingml/2006/picture">
+                  <pic:nvPicPr>
+                    <pic:cNvPr id="16" name="Picture 16" descr="Diagram&#10;&#10;Description automatically generated"/>
+                    <pic:cNvPicPr/>
+                  </pic:nvPicPr>
+                  <pic:blipFill>
+                    <a:blip r:embed="rId13">
+                      <a:extLst>
+                        <a:ext uri="{28A0092B-C50C-407E-A947-70E740481C1C}">
+                          <a14:useLocalDpi xmlns:a14="http://schemas.microsoft.com/office/drawing/2010/main" val="0"/>
+                        </a:ext>
+                      </a:extLst>
+                    </a:blip>
+                    <a:stretch>
+                      <a:fillRect/>
+                    </a:stretch>
+                  </pic:blipFill>
+                  <pic:spPr>
+                    <a:xfrm rot="5400000">
+                      <a:off x="0" y="0"/>
+                      <a:ext cx="7367698" cy="3250338"/>
+                    </a:xfrm>
+                    <a:prstGeom prst="rect">
+                      <a:avLst/>
+                    </a:prstGeom>
+                  </pic:spPr>
+                </pic:pic>
+              </a:graphicData>
+            </a:graphic>
+          </wp:inline>
+        </w:drawing>
+      </w:r>
+    </w:p>
+    <w:p>
+      <w:pPr>
+        <w:spacing w:before="240"/>
+        <w:jc w:val="center"/>
+        <w:rPr>
+          <w:b/>
+          <w:sz w:val="24"/>
+          <w:szCs w:val="24"/>
+        </w:rPr>
+      </w:pPr>
+    </w:p>
+    <w:p>
+      <w:pPr>
+        <w:spacing w:before="240"/>
+        <w:jc w:val="center"/>
+        <w:rPr>
+          <w:b/>
+          <w:sz w:val="24"/>
+          <w:szCs w:val="24"/>
+        </w:rPr>
+      </w:pPr>
+      <w:r>
+        <w:rPr>
+          <w:b/>
+          <w:noProof/>
+          <w:sz w:val="24"/>
+          <w:szCs w:val="24"/>
+        </w:rPr>
+        <w:lastRenderedPageBreak/>
+        <w:drawing>
+          <wp:inline distT="0" distB="0" distL="0" distR="0" wp14:anchorId="78B35558" wp14:editId="509B98B5">
+            <wp:extent cx="5267390" cy="2562225"/>
+            <wp:effectExtent l="0" t="0" r="9525" b="0"/>
+            <wp:docPr id="18" name="Picture 18" descr="A picture containing text, screenshot, sign, vector graphics&#10;&#10;Description automatically generated"/>
+            <wp:cNvGraphicFramePr>
+              <a:graphicFrameLocks xmlns:a="http://schemas.openxmlformats.org/drawingml/2006/main" noChangeAspect="1"/>
+            </wp:cNvGraphicFramePr>
+            <a:graphic xmlns:a="http://schemas.openxmlformats.org/drawingml/2006/main">
+              <a:graphicData uri="http://schemas.openxmlformats.org/drawingml/2006/picture">
+                <pic:pic xmlns:pic="http://schemas.openxmlformats.org/drawingml/2006/picture">
+                  <pic:nvPicPr>
+                    <pic:cNvPr id="18" name="Picture 18" descr="A picture containing text, screenshot, sign, vector graphics&#10;&#10;Description automatically generated"/>
+                    <pic:cNvPicPr/>
+                  </pic:nvPicPr>
+                  <pic:blipFill>
+                    <a:blip r:embed="rId14">
+                      <a:extLst>
+                        <a:ext uri="{28A0092B-C50C-407E-A947-70E740481C1C}">
+                          <a14:useLocalDpi xmlns:a14="http://schemas.microsoft.com/office/drawing/2010/main" val="0"/>
+                        </a:ext>
+                      </a:extLst>
+                    </a:blip>
+                    <a:stretch>
+                      <a:fillRect/>
+                    </a:stretch>
+                  </pic:blipFill>
+                  <pic:spPr>
+                    <a:xfrm>
+                      <a:off x="0" y="0"/>
+                      <a:ext cx="5280167" cy="2568440"/>
+                    </a:xfrm>
+                    <a:prstGeom prst="rect">
+                      <a:avLst/>
+                    </a:prstGeom>
+                  </pic:spPr>
+                </pic:pic>
+              </a:graphicData>
+            </a:graphic>
+          </wp:inline>
+        </w:drawing>
+      </w:r>
+    </w:p>
+    <w:p>
+      <w:pPr>
+        <w:spacing w:before="240"/>
+        <w:jc w:val="center"/>
+        <w:rPr>
+          <w:b/>
+          <w:sz w:val="24"/>
+          <w:szCs w:val="24"/>
+        </w:rPr>
+      </w:pPr>
+      <w:r>
+        <w:rPr>
+          <w:b/>
+          <w:noProof/>
+          <w:sz w:val="24"/>
+          <w:szCs w:val="24"/>
+        </w:rPr>
+        <w:drawing>
+          <wp:inline distT="0" distB="0" distL="0" distR="0" wp14:anchorId="791AA074" wp14:editId="369BAFC7">
+            <wp:extent cx="5295900" cy="2576094"/>
+            <wp:effectExtent l="0" t="0" r="0" b="0"/>
+            <wp:docPr id="19" name="Picture 19" descr="Graphical user interface, application&#10;&#10;Description automatically generated"/>
+            <wp:cNvGraphicFramePr>
+              <a:graphicFrameLocks xmlns:a="http://schemas.openxmlformats.org/drawingml/2006/main" noChangeAspect="1"/>
+            </wp:cNvGraphicFramePr>
+            <a:graphic xmlns:a="http://schemas.openxmlformats.org/drawingml/2006/main">
+              <a:graphicData uri="http://schemas.openxmlformats.org/drawingml/2006/picture">
+                <pic:pic xmlns:pic="http://schemas.openxmlformats.org/drawingml/2006/picture">
+                  <pic:nvPicPr>
+                    <pic:cNvPr id="19" name="Picture 19" descr="Graphical user interface, application&#10;&#10;Description automatically generated"/>
+                    <pic:cNvPicPr/>
+                  </pic:nvPicPr>
+                  <pic:blipFill>
+                    <a:blip r:embed="rId15">
+                      <a:extLst>
+                        <a:ext uri="{28A0092B-C50C-407E-A947-70E740481C1C}">
+                          <a14:useLocalDpi xmlns:a14="http://schemas.microsoft.com/office/drawing/2010/main" val="0"/>
+                        </a:ext>
+                      </a:extLst>
+                    </a:blip>
+                    <a:stretch>
+                      <a:fillRect/>
+                    </a:stretch>
+                  </pic:blipFill>
+                  <pic:spPr>
+                    <a:xfrm>
+                      <a:off x="0" y="0"/>
+                      <a:ext cx="5303514" cy="2579798"/>
+                    </a:xfrm>
+                    <a:prstGeom prst="rect">
+                      <a:avLst/>
+                    </a:prstGeom>
+                  </pic:spPr>
+                </pic:pic>
+              </a:graphicData>
+            </a:graphic>
+          </wp:inline>
+        </w:drawing>
+      </w:r>
+    </w:p>
+    <w:p>
+      <w:pPr>
+        <w:spacing w:before="240"/>
+        <w:jc w:val="center"/>
+        <w:rPr>
+          <w:b/>
+          <w:sz w:val="24"/>
+          <w:szCs w:val="24"/>
+        </w:rPr>
+      </w:pPr>
+      <w:r>
+        <w:rPr>
+          <w:b/>
+          <w:noProof/>
+          <w:sz w:val="24"/>
+          <w:szCs w:val="24"/>
+        </w:rPr>
+        <w:drawing>
+          <wp:inline distT="0" distB="0" distL="0" distR="0" wp14:anchorId="7588B263" wp14:editId="4986C2AE">
+            <wp:extent cx="5353050" cy="2629057"/>
+            <wp:effectExtent l="0" t="0" r="0" b="0"/>
+            <wp:docPr id="20" name="Picture 20" descr="A picture containing table&#10;&#10;Description automatically generated"/>
+            <wp:cNvGraphicFramePr>
+              <a:graphicFrameLocks xmlns:a="http://schemas.openxmlformats.org/drawingml/2006/main" noChangeAspect="1"/>
+            </wp:cNvGraphicFramePr>
+            <a:graphic xmlns:a="http://schemas.openxmlformats.org/drawingml/2006/main">
+              <a:graphicData uri="http://schemas.openxmlformats.org/drawingml/2006/picture">
+                <pic:pic xmlns:pic="http://schemas.openxmlformats.org/drawingml/2006/picture">
+                  <pic:nvPicPr>
+                    <pic:cNvPr id="20" name="Picture 20" descr="A picture containing table&#10;&#10;Description automatically generated"/>
+                    <pic:cNvPicPr/>
+                  </pic:nvPicPr>
+                  <pic:blipFill>
+                    <a:blip r:embed="rId16">
+                      <a:extLst>
+                        <a:ext uri="{28A0092B-C50C-407E-A947-70E740481C1C}">
+                          <a14:useLocalDpi xmlns:a14="http://schemas.microsoft.com/office/drawing/2010/main" val="0"/>
+                        </a:ext>
+                      </a:extLst>
+                    </a:blip>
+                    <a:stretch>
+                      <a:fillRect/>
+                    </a:stretch>
+                  </pic:blipFill>
+                  <pic:spPr>
+                    <a:xfrm>
+                      <a:off x="0" y="0"/>
+                      <a:ext cx="5356195" cy="2630601"/>
+                    </a:xfrm>
+                    <a:prstGeom prst="rect">
+                      <a:avLst/>
+                    </a:prstGeom>
+                  </pic:spPr>
+                </pic:pic>
+              </a:graphicData>
+            </a:graphic>
+          </wp:inline>
+        </w:drawing>
+      </w:r>
+    </w:p>
+    <w:p>
+      <w:pPr>
+        <w:pStyle w:val="Heading2"/>
+      </w:pPr>
+      <w:r>
+        <w:lastRenderedPageBreak/>
+        <w:t>Level 1</w:t>
+      </w:r>
+    </w:p>
+    <w:p>
+      <w:pPr>
+        <w:spacing w:before="240"/>
+        <w:jc w:val="center"/>
+        <w:rPr>
+          <w:b/>
+          <w:sz w:val="24"/>
+          <w:szCs w:val="24"/>
+        </w:rPr>
+      </w:pPr>
+      <w:r>
+        <w:rPr>
+          <w:b/>
+          <w:noProof/>
+          <w:sz w:val="24"/>
+          <w:szCs w:val="24"/>
+        </w:rPr>
+        <w:drawing>
+          <wp:inline distT="0" distB="0" distL="0" distR="0" wp14:anchorId="5F2CCBBA" wp14:editId="5C21BE37">
+            <wp:extent cx="5909792" cy="2886075"/>
+            <wp:effectExtent l="0" t="0" r="0" b="0"/>
+            <wp:docPr id="21" name="Picture 21" descr="A screenshot of a computer&#10;&#10;Description automatically generated with medium confidence"/>
+            <wp:cNvGraphicFramePr>
+              <a:graphicFrameLocks xmlns:a="http://schemas.openxmlformats.org/drawingml/2006/main" noChangeAspect="1"/>
+            </wp:cNvGraphicFramePr>
+            <a:graphic xmlns:a="http://schemas.openxmlformats.org/drawingml/2006/main">
+              <a:graphicData uri="http://schemas.openxmlformats.org/drawingml/2006/picture">
+                <pic:pic xmlns:pic="http://schemas.openxmlformats.org/drawingml/2006/picture">
+                  <pic:nvPicPr>
+                    <pic:cNvPr id="21" name="Picture 21" descr="A screenshot of a computer&#10;&#10;Description automatically generated with medium confidence"/>
+                    <pic:cNvPicPr/>
+                  </pic:nvPicPr>
+                  <pic:blipFill>
+                    <a:blip r:embed="rId17">
+                      <a:extLst>
+                        <a:ext uri="{28A0092B-C50C-407E-A947-70E740481C1C}">
+                          <a14:useLocalDpi xmlns:a14="http://schemas.microsoft.com/office/drawing/2010/main" val="0"/>
+                        </a:ext>
+                      </a:extLst>
+                    </a:blip>
+                    <a:stretch>
+                      <a:fillRect/>
+                    </a:stretch>
+                  </pic:blipFill>
+                  <pic:spPr>
+                    <a:xfrm>
+                      <a:off x="0" y="0"/>
+                      <a:ext cx="5935844" cy="2898798"/>
+                    </a:xfrm>
+                    <a:prstGeom prst="rect">
+                      <a:avLst/>
+                    </a:prstGeom>
+                  </pic:spPr>
+                </pic:pic>
+              </a:graphicData>
+            </a:graphic>
+          </wp:inline>
+        </w:drawing>
+      </w:r>
+    </w:p>
+    <w:p>
+      <w:pPr>
+        <w:spacing w:before="240"/>
+        <w:jc w:val="center"/>
+        <w:rPr>
+          <w:b/>
+          <w:sz w:val="24"/>
+          <w:szCs w:val="24"/>
+        </w:rPr>
+      </w:pPr>
+      <w:r>
+        <w:rPr>
+          <w:b/>
+          <w:noProof/>
+          <w:sz w:val="24"/>
+          <w:szCs w:val="24"/>
+        </w:rPr>
+        <w:drawing>
+          <wp:inline distT="0" distB="0" distL="0" distR="0" wp14:anchorId="5E40C424" wp14:editId="6095AC94">
+            <wp:extent cx="6024795" cy="3533775"/>
+            <wp:effectExtent l="0" t="0" r="0" b="0"/>
+            <wp:docPr id="22" name="Picture 22" descr="Diagram&#10;&#10;Description automatically generated"/>
+            <wp:cNvGraphicFramePr>
+              <a:graphicFrameLocks xmlns:a="http://schemas.openxmlformats.org/drawingml/2006/main" noChangeAspect="1"/>
+            </wp:cNvGraphicFramePr>
+            <a:graphic xmlns:a="http://schemas.openxmlformats.org/drawingml/2006/main">
+              <a:graphicData uri="http://schemas.openxmlformats.org/drawingml/2006/picture">
+                <pic:pic xmlns:pic="http://schemas.openxmlformats.org/drawingml/2006/picture">
+                  <pic:nvPicPr>
+                    <pic:cNvPr id="22" name="Picture 22" descr="Diagram&#10;&#10;Description automatically generated"/>
+                    <pic:cNvPicPr/>
+                  </pic:nvPicPr>
+                  <pic:blipFill>
+                    <a:blip r:embed="rId18" cstate="print">
+                      <a:extLst>
+                        <a:ext uri="{28A0092B-C50C-407E-A947-70E740481C1C}">
+                          <a14:useLocalDpi xmlns:a14="http://schemas.microsoft.com/office/drawing/2010/main" val="0"/>
+                        </a:ext>
+                      </a:extLst>
+                    </a:blip>
+                    <a:stretch>
+                      <a:fillRect/>
+                    </a:stretch>
+                  </pic:blipFill>
+                  <pic:spPr>
+                    <a:xfrm>
+                      <a:off x="0" y="0"/>
+                      <a:ext cx="6037466" cy="3541207"/>
+                    </a:xfrm>
+                    <a:prstGeom prst="rect">
+                      <a:avLst/>
+                    </a:prstGeom>
+                  </pic:spPr>
+                </pic:pic>
+              </a:graphicData>
+            </a:graphic>
+          </wp:inline>
+        </w:drawing>
+      </w:r>
+    </w:p>
+    <w:p>
+      <w:pPr>
+        <w:spacing w:before="240"/>
+        <w:jc w:val="center"/>
+        <w:rPr>
+          <w:b/>
+          <w:sz w:val="24"/>
+          <w:szCs w:val="24"/>
+        </w:rPr>
+      </w:pPr>
+    </w:p>
+    <w:p>
+      <w:pPr>
+        <w:spacing w:before="240"/>
+        <w:jc w:val="center"/>
+        <w:rPr>
+          <w:b/>
+          <w:sz w:val="24"/>
+          <w:szCs w:val="24"/>
+        </w:rPr>
+      </w:pPr>
+    </w:p>
+    <w:p>
+      <w:pPr>
+        <w:spacing w:before="240"/>
+        <w:jc w:val="center"/>
+        <w:rPr>
+          <w:b/>
+          <w:sz w:val="24"/>
+          <w:szCs w:val="24"/>
+        </w:rPr>
+      </w:pPr>
+    </w:p>
+    <w:p>
+      <w:pPr>
+        <w:pStyle w:val="Heading2"/>
+      </w:pPr>
+      <w:r>
+        <w:lastRenderedPageBreak/>
+        <w:t xml:space="preserve">Level </w:t>
+      </w:r>
+      <w:r>
+        <w:t>2</w:t>
+      </w:r>
+    </w:p>
+    <w:p>
+      <w:pPr>
+        <w:spacing w:before="240"/>
+        <w:jc w:val="center"/>
+        <w:rPr>
+          <w:b/>
+          <w:sz w:val="24"/>
+          <w:szCs w:val="24"/>
+        </w:rPr>
+      </w:pPr>
+      <w:r>
+        <w:rPr>
+          <w:b/>
+          <w:noProof/>
+          <w:sz w:val="24"/>
+          <w:szCs w:val="24"/>
+        </w:rPr>
+        <w:drawing>
+          <wp:inline distT="0" distB="0" distL="0" distR="0" wp14:anchorId="16632F6A" wp14:editId="06DB0764">
+            <wp:extent cx="5943600" cy="2902585"/>
+            <wp:effectExtent l="0" t="0" r="0" b="0"/>
+            <wp:docPr id="23" name="Picture 23" descr="Diagram&#10;&#10;Description automatically generated"/>
+            <wp:cNvGraphicFramePr>
+              <a:graphicFrameLocks xmlns:a="http://schemas.openxmlformats.org/drawingml/2006/main" noChangeAspect="1"/>
+            </wp:cNvGraphicFramePr>
+            <a:graphic xmlns:a="http://schemas.openxmlformats.org/drawingml/2006/main">
+              <a:graphicData uri="http://schemas.openxmlformats.org/drawingml/2006/picture">
+                <pic:pic xmlns:pic="http://schemas.openxmlformats.org/drawingml/2006/picture">
+                  <pic:nvPicPr>
+                    <pic:cNvPr id="23" name="Picture 23" descr="Diagram&#10;&#10;Description automatically generated"/>
+                    <pic:cNvPicPr/>
+                  </pic:nvPicPr>
+                  <pic:blipFill>
+                    <a:blip r:embed="rId19">
+                      <a:extLst>
+                        <a:ext uri="{28A0092B-C50C-407E-A947-70E740481C1C}">
+                          <a14:useLocalDpi xmlns:a14="http://schemas.microsoft.com/office/drawing/2010/main" val="0"/>
+                        </a:ext>
+                      </a:extLst>
+                    </a:blip>
+                    <a:stretch>
+                      <a:fillRect/>
+                    </a:stretch>
+                  </pic:blipFill>
+                  <pic:spPr>
+                    <a:xfrm>
+                      <a:off x="0" y="0"/>
+                      <a:ext cx="5943600" cy="2902585"/>
+                    </a:xfrm>
+                    <a:prstGeom prst="rect">
+                      <a:avLst/>
+                    </a:prstGeom>
+                  </pic:spPr>
+                </pic:pic>
+              </a:graphicData>
+            </a:graphic>
+          </wp:inline>
+        </w:drawing>
+      </w:r>
+    </w:p>
+    <w:p>
+      <w:pPr>
+        <w:spacing w:before="240"/>
+        <w:jc w:val="center"/>
+        <w:rPr>
+          <w:b/>
+          <w:sz w:val="24"/>
+          <w:szCs w:val="24"/>
+        </w:rPr>
+      </w:pPr>
+      <w:r>
+        <w:rPr>
+          <w:b/>
+          <w:noProof/>
+          <w:sz w:val="24"/>
+          <w:szCs w:val="24"/>
+        </w:rPr>
+        <w:drawing>
+          <wp:inline distT="0" distB="0" distL="0" distR="0" wp14:anchorId="0DA0A915" wp14:editId="4D2A1156">
+            <wp:extent cx="5943600" cy="3870325"/>
+            <wp:effectExtent l="0" t="0" r="0" b="0"/>
+            <wp:docPr id="24" name="Picture 24" descr="Diagram&#10;&#10;Description automatically generated"/>
+            <wp:cNvGraphicFramePr>
+              <a:graphicFrameLocks xmlns:a="http://schemas.openxmlformats.org/drawingml/2006/main" noChangeAspect="1"/>
+            </wp:cNvGraphicFramePr>
+            <a:graphic xmlns:a="http://schemas.openxmlformats.org/drawingml/2006/main">
+              <a:graphicData uri="http://schemas.openxmlformats.org/drawingml/2006/picture">
+                <pic:pic xmlns:pic="http://schemas.openxmlformats.org/drawingml/2006/picture">
+                  <pic:nvPicPr>
+                    <pic:cNvPr id="24" name="Picture 24" descr="Diagram&#10;&#10;Description automatically generated"/>
+                    <pic:cNvPicPr/>
+                  </pic:nvPicPr>
+                  <pic:blipFill>
+                    <a:blip r:embed="rId20">
+                      <a:extLst>
+                        <a:ext uri="{28A0092B-C50C-407E-A947-70E740481C1C}">
+                          <a14:useLocalDpi xmlns:a14="http://schemas.microsoft.com/office/drawing/2010/main" val="0"/>
+                        </a:ext>
+                      </a:extLst>
+                    </a:blip>
+                    <a:stretch>
+                      <a:fillRect/>
+                    </a:stretch>
+                  </pic:blipFill>
+                  <pic:spPr>
+                    <a:xfrm>
+                      <a:off x="0" y="0"/>
+                      <a:ext cx="5943600" cy="3870325"/>
+                    </a:xfrm>
+                    <a:prstGeom prst="rect">
+                      <a:avLst/>
+                    </a:prstGeom>
+                  </pic:spPr>
+                </pic:pic>
+              </a:graphicData>
+            </a:graphic>
+          </wp:inline>
+        </w:drawing>
+      </w:r>
+    </w:p>
+    <w:p>
+      <w:pPr>
+        <w:spacing w:before="240"/>
+        <w:jc w:val="center"/>
+        <w:rPr>
+          <w:b/>
+          <w:sz w:val="24"/>
+          <w:szCs w:val="24"/>
+        </w:rPr>
+      </w:pPr>
+    </w:p>
+    <w:p>
+      <w:pPr>
+        <w:spacing w:before="240"/>
+        <w:jc w:val="center"/>
+        <w:rPr>
+          <w:b/>
+          <w:sz w:val="24"/>
+          <w:szCs w:val="24"/>
+        </w:rPr>
+      </w:pPr>
+    </w:p>
+    <w:p>
+      <w:pPr>
+        <w:pStyle w:val="Heading2"/>
+      </w:pPr>
+      <w:r>
+        <w:lastRenderedPageBreak/>
+        <w:t xml:space="preserve">Level </w:t>
+      </w:r>
+      <w:r>
+        <w:t>3</w:t>
+      </w:r>
+    </w:p>
+    <w:p>
+      <w:pPr>
+        <w:spacing w:before="240"/>
+        <w:jc w:val="center"/>
+        <w:rPr>
+          <w:b/>
+          <w:sz w:val="24"/>
+          <w:szCs w:val="24"/>
+        </w:rPr>
+      </w:pPr>
+      <w:r>
+        <w:rPr>
+          <w:b/>
+          <w:noProof/>
+          <w:sz w:val="24"/>
+          <w:szCs w:val="24"/>
+        </w:rPr>
+        <w:drawing>
+          <wp:inline distT="0" distB="0" distL="0" distR="0" wp14:anchorId="7A6F6CB6" wp14:editId="77E325A9">
+            <wp:extent cx="6023919" cy="2952750"/>
+            <wp:effectExtent l="0" t="0" r="0" b="0"/>
+            <wp:docPr id="25" name="Picture 25" descr="Diagram&#10;&#10;Description automatically generated"/>
+            <wp:cNvGraphicFramePr>
+              <a:graphicFrameLocks xmlns:a="http://schemas.openxmlformats.org/drawingml/2006/main" noChangeAspect="1"/>
+            </wp:cNvGraphicFramePr>
+            <a:graphic xmlns:a="http://schemas.openxmlformats.org/drawingml/2006/main">
+              <a:graphicData uri="http://schemas.openxmlformats.org/drawingml/2006/picture">
+                <pic:pic xmlns:pic="http://schemas.openxmlformats.org/drawingml/2006/picture">
+                  <pic:nvPicPr>
+                    <pic:cNvPr id="25" name="Picture 25" descr="Diagram&#10;&#10;Description automatically generated"/>
+                    <pic:cNvPicPr/>
+                  </pic:nvPicPr>
+                  <pic:blipFill>
+                    <a:blip r:embed="rId21">
+                      <a:extLst>
+                        <a:ext uri="{28A0092B-C50C-407E-A947-70E740481C1C}">
+                          <a14:useLocalDpi xmlns:a14="http://schemas.microsoft.com/office/drawing/2010/main" val="0"/>
+                        </a:ext>
+                      </a:extLst>
+                    </a:blip>
+                    <a:stretch>
+                      <a:fillRect/>
+                    </a:stretch>
+                  </pic:blipFill>
+                  <pic:spPr>
+                    <a:xfrm>
+                      <a:off x="0" y="0"/>
+                      <a:ext cx="6026638" cy="2954083"/>
+                    </a:xfrm>
+                    <a:prstGeom prst="rect">
+                      <a:avLst/>
+                    </a:prstGeom>
+                  </pic:spPr>
+                </pic:pic>
+              </a:graphicData>
+            </a:graphic>
+          </wp:inline>
+        </w:drawing>
+      </w:r>
+    </w:p>
+    <w:p>
+      <w:pPr>
+        <w:spacing w:before="240"/>
+        <w:jc w:val="center"/>
+        <w:rPr>
+          <w:b/>
+          <w:sz w:val="24"/>
+          <w:szCs w:val="24"/>
+        </w:rPr>
+      </w:pPr>
+      <w:r>
+        <w:rPr>
+          <w:b/>
+          <w:noProof/>
+          <w:sz w:val="24"/>
+          <w:szCs w:val="24"/>
+        </w:rPr>
+        <w:drawing>
+          <wp:inline distT="0" distB="0" distL="0" distR="0" wp14:anchorId="717EB159" wp14:editId="536EB5E1">
+            <wp:extent cx="5924550" cy="3997805"/>
+            <wp:effectExtent l="0" t="0" r="0" b="3175"/>
+            <wp:docPr id="26" name="Picture 26" descr="Diagram&#10;&#10;Description automatically generated"/>
+            <wp:cNvGraphicFramePr>
+              <a:graphicFrameLocks xmlns:a="http://schemas.openxmlformats.org/drawingml/2006/main" noChangeAspect="1"/>
+            </wp:cNvGraphicFramePr>
+            <a:graphic xmlns:a="http://schemas.openxmlformats.org/drawingml/2006/main">
+              <a:graphicData uri="http://schemas.openxmlformats.org/drawingml/2006/picture">
+                <pic:pic xmlns:pic="http://schemas.openxmlformats.org/drawingml/2006/picture">
+                  <pic:nvPicPr>
+                    <pic:cNvPr id="26" name="Picture 26" descr="Diagram&#10;&#10;Description automatically generated"/>
+                    <pic:cNvPicPr/>
+                  </pic:nvPicPr>
+                  <pic:blipFill>
+                    <a:blip r:embed="rId22">
+                      <a:extLst>
+                        <a:ext uri="{28A0092B-C50C-407E-A947-70E740481C1C}">
+                          <a14:useLocalDpi xmlns:a14="http://schemas.microsoft.com/office/drawing/2010/main" val="0"/>
+                        </a:ext>
+                      </a:extLst>
+                    </a:blip>
+                    <a:stretch>
+                      <a:fillRect/>
+                    </a:stretch>
+                  </pic:blipFill>
+                  <pic:spPr>
+                    <a:xfrm>
+                      <a:off x="0" y="0"/>
+                      <a:ext cx="5929167" cy="4000920"/>
+                    </a:xfrm>
+                    <a:prstGeom prst="rect">
+                      <a:avLst/>
+                    </a:prstGeom>
+                  </pic:spPr>
+                </pic:pic>
+              </a:graphicData>
+            </a:graphic>
+          </wp:inline>
+        </w:drawing>
+      </w:r>
+    </w:p>
+    <w:p>
+      <w:pPr>
+        <w:pStyle w:val="Heading1"/>
+      </w:pPr>
+      <w:bookmarkStart w:id="4" w:name="_Toc88085222"/>
+      <w:r>
+        <w:lastRenderedPageBreak/>
         <w:t>Menu and Screen Descriptions</w:t>
       </w:r>
       <w:bookmarkEnd w:id="4"/>
     </w:p>
     <w:p>
       <w:pPr>
-        <w:pStyle w:val="ListParagraph"/>
-        <w:rPr>
-          <w:i/>
-          <w:sz w:val="24"/>
-          <w:szCs w:val="24"/>
-        </w:rPr>
+        <w:pStyle w:val="Heading2"/>
       </w:pPr>
       <w:r>
         <w:rPr>
-          <w:i/>
-          <w:sz w:val="24"/>
-          <w:szCs w:val="24"/>
-        </w:rPr>
-        <w:t>(Include additional screen shots and accompanying descriptions for any menus and additional screen)</w:t>
+          <w:noProof/>
+        </w:rPr>
+        <w:drawing>
+          <wp:inline distT="0" distB="0" distL="0" distR="0" wp14:anchorId="0D1A9456" wp14:editId="5C5EC23F">
+            <wp:extent cx="5943600" cy="2768600"/>
+            <wp:effectExtent l="0" t="0" r="0" b="0"/>
+            <wp:docPr id="27" name="Picture 27" descr="A screenshot of a video game&#10;&#10;Description automatically generated"/>
+            <wp:cNvGraphicFramePr>
+              <a:graphicFrameLocks xmlns:a="http://schemas.openxmlformats.org/drawingml/2006/main" noChangeAspect="1"/>
+            </wp:cNvGraphicFramePr>
+            <a:graphic xmlns:a="http://schemas.openxmlformats.org/drawingml/2006/main">
+              <a:graphicData uri="http://schemas.openxmlformats.org/drawingml/2006/picture">
+                <pic:pic xmlns:pic="http://schemas.openxmlformats.org/drawingml/2006/picture">
+                  <pic:nvPicPr>
+                    <pic:cNvPr id="27" name="Picture 27" descr="A screenshot of a video game&#10;&#10;Description automatically generated"/>
+                    <pic:cNvPicPr/>
+                  </pic:nvPicPr>
+                  <pic:blipFill>
+                    <a:blip r:embed="rId23">
+                      <a:extLst>
+                        <a:ext uri="{28A0092B-C50C-407E-A947-70E740481C1C}">
+                          <a14:useLocalDpi xmlns:a14="http://schemas.microsoft.com/office/drawing/2010/main" val="0"/>
+                        </a:ext>
+                      </a:extLst>
+                    </a:blip>
+                    <a:stretch>
+                      <a:fillRect/>
+                    </a:stretch>
+                  </pic:blipFill>
+                  <pic:spPr>
+                    <a:xfrm>
+                      <a:off x="0" y="0"/>
+                      <a:ext cx="5943600" cy="2768600"/>
+                    </a:xfrm>
+                    <a:prstGeom prst="rect">
+                      <a:avLst/>
+                    </a:prstGeom>
+                  </pic:spPr>
+                </pic:pic>
+              </a:graphicData>
+            </a:graphic>
+          </wp:inline>
+        </w:drawing>
       </w:r>
     </w:p>
     <w:p>
-      <w:pPr>
-        <w:rPr>
-          <w:b/>
-          <w:sz w:val="24"/>
-          <w:szCs w:val="24"/>
-        </w:rPr>
-      </w:pPr>
+      <w:r>
+        <w:t xml:space="preserve">This is the main menu screen. It demonstrates 3 different buttons: </w:t>
+      </w:r>
+      <w:r>
+        <w:t>“Start”</w:t>
+      </w:r>
+      <w:r>
+        <w:t xml:space="preserve">, </w:t>
+      </w:r>
+      <w:r>
+        <w:t>“H</w:t>
+      </w:r>
+      <w:r>
+        <w:t xml:space="preserve">ow to </w:t>
+      </w:r>
+      <w:r>
+        <w:t>P</w:t>
+      </w:r>
+      <w:r>
+        <w:t>lay</w:t>
+      </w:r>
+      <w:r>
+        <w:t>”</w:t>
+      </w:r>
+      <w:r>
+        <w:t>, and</w:t>
+      </w:r>
+      <w:r>
+        <w:t xml:space="preserve"> “C</w:t>
+      </w:r>
+      <w:r>
+        <w:t>redits</w:t>
+      </w:r>
+      <w:r>
+        <w:t>”</w:t>
+      </w:r>
+      <w:r>
+        <w:t xml:space="preserve">. The start button takes the player to the main game screen. The “How to Play” button takes the player to the instructions screen. The “Credits” button takes the player to the credits screen. </w:t>
+      </w:r>
+    </w:p>
+    <w:p>
+      <w:r>
+        <w:rPr>
+          <w:noProof/>
+        </w:rPr>
+        <w:drawing>
+          <wp:inline distT="0" distB="0" distL="0" distR="0" wp14:anchorId="59C027CE" wp14:editId="1DD8AAA7">
+            <wp:extent cx="5943600" cy="2760345"/>
+            <wp:effectExtent l="0" t="0" r="0" b="1905"/>
+            <wp:docPr id="28" name="Picture 28" descr="Graphical user interface, application&#10;&#10;Description automatically generated"/>
+            <wp:cNvGraphicFramePr>
+              <a:graphicFrameLocks xmlns:a="http://schemas.openxmlformats.org/drawingml/2006/main" noChangeAspect="1"/>
+            </wp:cNvGraphicFramePr>
+            <a:graphic xmlns:a="http://schemas.openxmlformats.org/drawingml/2006/main">
+              <a:graphicData uri="http://schemas.openxmlformats.org/drawingml/2006/picture">
+                <pic:pic xmlns:pic="http://schemas.openxmlformats.org/drawingml/2006/picture">
+                  <pic:nvPicPr>
+                    <pic:cNvPr id="28" name="Picture 28" descr="Graphical user interface, application&#10;&#10;Description automatically generated"/>
+                    <pic:cNvPicPr/>
+                  </pic:nvPicPr>
+                  <pic:blipFill>
+                    <a:blip r:embed="rId24">
+                      <a:extLst>
+                        <a:ext uri="{28A0092B-C50C-407E-A947-70E740481C1C}">
+                          <a14:useLocalDpi xmlns:a14="http://schemas.microsoft.com/office/drawing/2010/main" val="0"/>
+                        </a:ext>
+                      </a:extLst>
+                    </a:blip>
+                    <a:stretch>
+                      <a:fillRect/>
+                    </a:stretch>
+                  </pic:blipFill>
+                  <pic:spPr>
+                    <a:xfrm>
+                      <a:off x="0" y="0"/>
+                      <a:ext cx="5943600" cy="2760345"/>
+                    </a:xfrm>
+                    <a:prstGeom prst="rect">
+                      <a:avLst/>
+                    </a:prstGeom>
+                  </pic:spPr>
+                </pic:pic>
+              </a:graphicData>
+            </a:graphic>
+          </wp:inline>
+        </w:drawing>
+      </w:r>
+    </w:p>
+    <w:p>
+      <w:r>
+        <w:t>This is the instructions screen that tells the player how to play the game. The three main goals for the game is to dodge the enemies and the obstacles, collect items and coins for more points, and to finish the game level map. Under each image there is a description just in case the player needs more help to understand the goals of the game.</w:t>
+      </w:r>
+    </w:p>
+    <w:p>
+      <w:r>
+        <w:rPr>
+          <w:noProof/>
+        </w:rPr>
+        <w:lastRenderedPageBreak/>
+        <w:drawing>
+          <wp:inline distT="0" distB="0" distL="0" distR="0" wp14:anchorId="66D2FA50" wp14:editId="7726532A">
+            <wp:extent cx="5943600" cy="2760345"/>
+            <wp:effectExtent l="0" t="0" r="0" b="1905"/>
+            <wp:docPr id="29" name="Picture 29" descr="Graphical user interface&#10;&#10;Description automatically generated"/>
+            <wp:cNvGraphicFramePr>
+              <a:graphicFrameLocks xmlns:a="http://schemas.openxmlformats.org/drawingml/2006/main" noChangeAspect="1"/>
+            </wp:cNvGraphicFramePr>
+            <a:graphic xmlns:a="http://schemas.openxmlformats.org/drawingml/2006/main">
+              <a:graphicData uri="http://schemas.openxmlformats.org/drawingml/2006/picture">
+                <pic:pic xmlns:pic="http://schemas.openxmlformats.org/drawingml/2006/picture">
+                  <pic:nvPicPr>
+                    <pic:cNvPr id="29" name="Picture 29" descr="Graphical user interface&#10;&#10;Description automatically generated"/>
+                    <pic:cNvPicPr/>
+                  </pic:nvPicPr>
+                  <pic:blipFill>
+                    <a:blip r:embed="rId25">
+                      <a:extLst>
+                        <a:ext uri="{28A0092B-C50C-407E-A947-70E740481C1C}">
+                          <a14:useLocalDpi xmlns:a14="http://schemas.microsoft.com/office/drawing/2010/main" val="0"/>
+                        </a:ext>
+                      </a:extLst>
+                    </a:blip>
+                    <a:stretch>
+                      <a:fillRect/>
+                    </a:stretch>
+                  </pic:blipFill>
+                  <pic:spPr>
+                    <a:xfrm>
+                      <a:off x="0" y="0"/>
+                      <a:ext cx="5943600" cy="2760345"/>
+                    </a:xfrm>
+                    <a:prstGeom prst="rect">
+                      <a:avLst/>
+                    </a:prstGeom>
+                  </pic:spPr>
+                </pic:pic>
+              </a:graphicData>
+            </a:graphic>
+          </wp:inline>
+        </w:drawing>
+      </w:r>
+    </w:p>
+    <w:p>
+      <w:r>
+        <w:t>This is the credits page of the game. It shows the developer credits (game developer and programmer), also giving information about the creator of the game. It also shows the creator for the art (artist) and the name of the art asset package. The last box shows the credits for the music used for the game. Different sound effect musicians and game background music musicians were credited to their own liking.</w:t>
+      </w:r>
+    </w:p>
+    <w:p>
+      <w:r>
+        <w:rPr>
+          <w:noProof/>
+        </w:rPr>
+        <w:drawing>
+          <wp:inline distT="0" distB="0" distL="0" distR="0" wp14:anchorId="4FC17163" wp14:editId="5F92D3FE">
+            <wp:extent cx="5943600" cy="2768600"/>
+            <wp:effectExtent l="0" t="0" r="0" b="0"/>
+            <wp:docPr id="30" name="Picture 30" descr="A picture containing whiteboard&#10;&#10;Description automatically generated"/>
+            <wp:cNvGraphicFramePr>
+              <a:graphicFrameLocks xmlns:a="http://schemas.openxmlformats.org/drawingml/2006/main" noChangeAspect="1"/>
+            </wp:cNvGraphicFramePr>
+            <a:graphic xmlns:a="http://schemas.openxmlformats.org/drawingml/2006/main">
+              <a:graphicData uri="http://schemas.openxmlformats.org/drawingml/2006/picture">
+                <pic:pic xmlns:pic="http://schemas.openxmlformats.org/drawingml/2006/picture">
+                  <pic:nvPicPr>
+                    <pic:cNvPr id="30" name="Picture 30" descr="A picture containing whiteboard&#10;&#10;Description automatically generated"/>
+                    <pic:cNvPicPr/>
+                  </pic:nvPicPr>
+                  <pic:blipFill>
+                    <a:blip r:embed="rId26">
+                      <a:extLst>
+                        <a:ext uri="{28A0092B-C50C-407E-A947-70E740481C1C}">
+                          <a14:useLocalDpi xmlns:a14="http://schemas.microsoft.com/office/drawing/2010/main" val="0"/>
+                        </a:ext>
+                      </a:extLst>
+                    </a:blip>
+                    <a:stretch>
+                      <a:fillRect/>
+                    </a:stretch>
+                  </pic:blipFill>
+                  <pic:spPr>
+                    <a:xfrm>
+                      <a:off x="0" y="0"/>
+                      <a:ext cx="5943600" cy="2768600"/>
+                    </a:xfrm>
+                    <a:prstGeom prst="rect">
+                      <a:avLst/>
+                    </a:prstGeom>
+                  </pic:spPr>
+                </pic:pic>
+              </a:graphicData>
+            </a:graphic>
+          </wp:inline>
+        </w:drawing>
+      </w:r>
+    </w:p>
+    <w:p>
+      <w:r>
+        <w:t>This is the first level of the game. It shows the player the game UI controls on the screen, shows the green flag (where the player first starts in the game), the type of platform used in the first level, what items would be available to the player, and what type of enemy will be placed. So far the player will only be exposed to one type of enemy and platform to make sure the player understands the basic mechanics of the game. The heart health icons and number of points will be placed on top of the screen.</w:t>
+      </w:r>
+    </w:p>
+    <w:p>
+      <w:r>
+        <w:rPr>
+          <w:noProof/>
+        </w:rPr>
+        <w:lastRenderedPageBreak/>
+        <w:drawing>
+          <wp:inline distT="0" distB="0" distL="0" distR="0" wp14:anchorId="378EE554" wp14:editId="1798469A">
+            <wp:extent cx="5943600" cy="2760345"/>
+            <wp:effectExtent l="0" t="0" r="0" b="1905"/>
+            <wp:docPr id="31" name="Picture 31" descr="Graphical user interface&#10;&#10;Description automatically generated with medium confidence"/>
+            <wp:cNvGraphicFramePr>
+              <a:graphicFrameLocks xmlns:a="http://schemas.openxmlformats.org/drawingml/2006/main" noChangeAspect="1"/>
+            </wp:cNvGraphicFramePr>
+            <a:graphic xmlns:a="http://schemas.openxmlformats.org/drawingml/2006/main">
+              <a:graphicData uri="http://schemas.openxmlformats.org/drawingml/2006/picture">
+                <pic:pic xmlns:pic="http://schemas.openxmlformats.org/drawingml/2006/picture">
+                  <pic:nvPicPr>
+                    <pic:cNvPr id="31" name="Picture 31" descr="Graphical user interface&#10;&#10;Description automatically generated with medium confidence"/>
+                    <pic:cNvPicPr/>
+                  </pic:nvPicPr>
+                  <pic:blipFill>
+                    <a:blip r:embed="rId27">
+                      <a:extLst>
+                        <a:ext uri="{28A0092B-C50C-407E-A947-70E740481C1C}">
+                          <a14:useLocalDpi xmlns:a14="http://schemas.microsoft.com/office/drawing/2010/main" val="0"/>
+                        </a:ext>
+                      </a:extLst>
+                    </a:blip>
+                    <a:stretch>
+                      <a:fillRect/>
+                    </a:stretch>
+                  </pic:blipFill>
+                  <pic:spPr>
+                    <a:xfrm>
+                      <a:off x="0" y="0"/>
+                      <a:ext cx="5943600" cy="2760345"/>
+                    </a:xfrm>
+                    <a:prstGeom prst="rect">
+                      <a:avLst/>
+                    </a:prstGeom>
+                  </pic:spPr>
+                </pic:pic>
+              </a:graphicData>
+            </a:graphic>
+          </wp:inline>
+        </w:drawing>
+      </w:r>
+    </w:p>
+    <w:p>
+      <w:r>
+        <w:t>This is the second level of the game. This shows new types of platforms used in the game, as well as the new type of enemy. The types of items will be the same in the level. The dark gray platform will be the new type of platform that will be exposed to the player. It will move vertically or horizontally. The player will need to have good timing to jump onto the platforms to successfully pass this level.</w:t>
+      </w:r>
+      <w:r>
+        <w:t xml:space="preserve"> </w:t>
+      </w:r>
+      <w:r>
+        <w:t>The heart health icons and number of points will be placed on top of the screen.</w:t>
+      </w:r>
+    </w:p>
+    <w:p>
+      <w:r>
+        <w:rPr>
+          <w:noProof/>
+        </w:rPr>
+        <w:drawing>
+          <wp:inline distT="0" distB="0" distL="0" distR="0" wp14:anchorId="5CFE7968" wp14:editId="06531A95">
+            <wp:extent cx="5943600" cy="2760345"/>
+            <wp:effectExtent l="0" t="0" r="0" b="1905"/>
+            <wp:docPr id="32" name="Picture 32" descr="Graphical user interface&#10;&#10;Description automatically generated with medium confidence"/>
+            <wp:cNvGraphicFramePr>
+              <a:graphicFrameLocks xmlns:a="http://schemas.openxmlformats.org/drawingml/2006/main" noChangeAspect="1"/>
+            </wp:cNvGraphicFramePr>
+            <a:graphic xmlns:a="http://schemas.openxmlformats.org/drawingml/2006/main">
+              <a:graphicData uri="http://schemas.openxmlformats.org/drawingml/2006/picture">
+                <pic:pic xmlns:pic="http://schemas.openxmlformats.org/drawingml/2006/picture">
+                  <pic:nvPicPr>
+                    <pic:cNvPr id="32" name="Picture 32" descr="Graphical user interface&#10;&#10;Description automatically generated with medium confidence"/>
+                    <pic:cNvPicPr/>
+                  </pic:nvPicPr>
+                  <pic:blipFill>
+                    <a:blip r:embed="rId28">
+                      <a:extLst>
+                        <a:ext uri="{28A0092B-C50C-407E-A947-70E740481C1C}">
+                          <a14:useLocalDpi xmlns:a14="http://schemas.microsoft.com/office/drawing/2010/main" val="0"/>
+                        </a:ext>
+                      </a:extLst>
+                    </a:blip>
+                    <a:stretch>
+                      <a:fillRect/>
+                    </a:stretch>
+                  </pic:blipFill>
+                  <pic:spPr>
+                    <a:xfrm>
+                      <a:off x="0" y="0"/>
+                      <a:ext cx="5943600" cy="2760345"/>
+                    </a:xfrm>
+                    <a:prstGeom prst="rect">
+                      <a:avLst/>
+                    </a:prstGeom>
+                  </pic:spPr>
+                </pic:pic>
+              </a:graphicData>
+            </a:graphic>
+          </wp:inline>
+        </w:drawing>
+      </w:r>
+    </w:p>
+    <w:p>
+      <w:r>
+        <w:t>This is the third and last level of the game. It will introduce a new type of enemy and platform. The light gray icy platform will have a slippery material so the player might have difficulty jumping and landing onto the new platform. This level will introduce new types of obstacles such as the spike. The green block will be the new enemy that will be placed in the level. The green block will have a different mechanic and attack than the first two types of enemies. It will detect the player’s location and try to slam the player down.</w:t>
+      </w:r>
+      <w:r>
+        <w:t xml:space="preserve"> </w:t>
+      </w:r>
+      <w:r>
+        <w:t>The heart health icons and number of points will be placed on top of the screen.</w:t>
+      </w:r>
+    </w:p>
+    <w:p>
+      <w:r>
+        <w:rPr>
+          <w:noProof/>
+        </w:rPr>
+        <w:lastRenderedPageBreak/>
+        <w:drawing>
+          <wp:inline distT="0" distB="0" distL="0" distR="0" wp14:anchorId="21FDEA25" wp14:editId="1A73B996">
+            <wp:extent cx="5943600" cy="2760345"/>
+            <wp:effectExtent l="0" t="0" r="0" b="1905"/>
+            <wp:docPr id="33" name="Picture 33" descr="Timeline&#10;&#10;Description automatically generated with medium confidence"/>
+            <wp:cNvGraphicFramePr>
+              <a:graphicFrameLocks xmlns:a="http://schemas.openxmlformats.org/drawingml/2006/main" noChangeAspect="1"/>
+            </wp:cNvGraphicFramePr>
+            <a:graphic xmlns:a="http://schemas.openxmlformats.org/drawingml/2006/main">
+              <a:graphicData uri="http://schemas.openxmlformats.org/drawingml/2006/picture">
+                <pic:pic xmlns:pic="http://schemas.openxmlformats.org/drawingml/2006/picture">
+                  <pic:nvPicPr>
+                    <pic:cNvPr id="33" name="Picture 33" descr="Timeline&#10;&#10;Description automatically generated with medium confidence"/>
+                    <pic:cNvPicPr/>
+                  </pic:nvPicPr>
+                  <pic:blipFill>
+                    <a:blip r:embed="rId29">
+                      <a:extLst>
+                        <a:ext uri="{28A0092B-C50C-407E-A947-70E740481C1C}">
+                          <a14:useLocalDpi xmlns:a14="http://schemas.microsoft.com/office/drawing/2010/main" val="0"/>
+                        </a:ext>
+                      </a:extLst>
+                    </a:blip>
+                    <a:stretch>
+                      <a:fillRect/>
+                    </a:stretch>
+                  </pic:blipFill>
+                  <pic:spPr>
+                    <a:xfrm>
+                      <a:off x="0" y="0"/>
+                      <a:ext cx="5943600" cy="2760345"/>
+                    </a:xfrm>
+                    <a:prstGeom prst="rect">
+                      <a:avLst/>
+                    </a:prstGeom>
+                  </pic:spPr>
+                </pic:pic>
+              </a:graphicData>
+            </a:graphic>
+          </wp:inline>
+        </w:drawing>
+      </w:r>
+    </w:p>
+    <w:p>
+      <w:r>
+        <w:t xml:space="preserve">This it the game over screen. This screen will appear whenever the player runs out of the health heart icons. It will show the player the accumulative number of points the player gained throughout the entire game they will alive. </w:t>
+      </w:r>
+      <w:r>
+        <w:t xml:space="preserve">The game over screen will then show 3 buttons: “Restart”, “Main Menu”, and “Credits”. The “Restart” button will take the player back to the first level so that they can restart the game with zero points and full 3 heart health. The “Main Menu” button allows the player to go back to the main menu screen. The “Credits” button allows the player to see the credits. If they were to go back to the credits screen, the player will go back to the main menu from there. </w:t>
+      </w:r>
     </w:p>
     <w:p>
       <w:pPr>
         <w:pStyle w:val="Heading1"/>
       </w:pPr>
       <w:bookmarkStart w:id="5" w:name="_Game_World"/>
-      <w:bookmarkStart w:id="6" w:name="_Toc88068510"/>
+      <w:bookmarkStart w:id="6" w:name="_Toc88085223"/>
       <w:bookmarkEnd w:id="5"/>
       <w:r>
-        <w:lastRenderedPageBreak/>
         <w:t>Game World</w:t>
       </w:r>
       <w:bookmarkEnd w:id="6"/>
@@ -2032,7 +3134,7 @@
           <w:sz w:val="24"/>
           <w:szCs w:val="24"/>
         </w:rPr>
-        <w:t xml:space="preserve">. The speed of the platform moving horizontally will vary between each platform and/or level. In the early stages of the gameplay, this type of horizontal platform will move slowly. However, </w:t>
+        <w:t xml:space="preserve">. The speed of the platform moving horizontally will vary between each platform and/or level. In the early stages of the gameplay, </w:t>
       </w:r>
       <w:r>
         <w:rPr>
@@ -2040,6 +3142,15 @@
           <w:sz w:val="24"/>
           <w:szCs w:val="24"/>
         </w:rPr>
+        <w:lastRenderedPageBreak/>
+        <w:t xml:space="preserve">this type of horizontal platform will move slowly. However, </w:t>
+      </w:r>
+      <w:r>
+        <w:rPr>
+          <w:bCs/>
+          <w:sz w:val="24"/>
+          <w:szCs w:val="24"/>
+        </w:rPr>
         <w:t xml:space="preserve">as the game progresses, the speed of this platform will move faster to add challenges for the player. </w:t>
       </w:r>
       <w:r>
@@ -2050,7 +3161,6 @@
         </w:rPr>
         <w:t xml:space="preserve">It will have a gray stone texture. </w:t>
       </w:r>
-      <w:proofErr w:type="gramStart"/>
       <w:r>
         <w:rPr>
           <w:bCs/>
@@ -2058,121 +3168,6 @@
           <w:szCs w:val="24"/>
         </w:rPr>
         <w:t>[</w:t>
-      </w:r>
-      <w:proofErr w:type="gramEnd"/>
-      <w:r>
-        <w:rPr>
-          <w:bCs/>
-          <w:sz w:val="24"/>
-          <w:szCs w:val="24"/>
-        </w:rPr>
-        <w:fldChar w:fldCharType="begin"/>
-      </w:r>
-      <w:r>
-        <w:rPr>
-          <w:bCs/>
-          <w:sz w:val="24"/>
-          <w:szCs w:val="24"/>
-        </w:rPr>
-        <w:instrText xml:space="preserve"> HYPERLINK  \l "_Art_/_Multimedia" </w:instrText>
-      </w:r>
-      <w:r>
-        <w:rPr>
-          <w:bCs/>
-          <w:sz w:val="24"/>
-          <w:szCs w:val="24"/>
-        </w:rPr>
-      </w:r>
-      <w:r>
-        <w:rPr>
-          <w:bCs/>
-          <w:sz w:val="24"/>
-          <w:szCs w:val="24"/>
-        </w:rPr>
-        <w:fldChar w:fldCharType="separate"/>
-      </w:r>
-      <w:r>
-        <w:rPr>
-          <w:rStyle w:val="Hyperlink"/>
-          <w:bCs/>
-          <w:sz w:val="24"/>
-          <w:szCs w:val="24"/>
-        </w:rPr>
-        <w:t>Link</w:t>
-      </w:r>
-      <w:r>
-        <w:rPr>
-          <w:bCs/>
-          <w:sz w:val="24"/>
-          <w:szCs w:val="24"/>
-        </w:rPr>
-        <w:fldChar w:fldCharType="end"/>
-      </w:r>
-      <w:r>
-        <w:rPr>
-          <w:bCs/>
-          <w:sz w:val="24"/>
-          <w:szCs w:val="24"/>
-        </w:rPr>
-        <w:t>] for the image.</w:t>
-      </w:r>
-    </w:p>
-    <w:p>
-      <w:pPr>
-        <w:spacing w:before="240"/>
-        <w:rPr>
-          <w:bCs/>
-          <w:sz w:val="24"/>
-          <w:szCs w:val="24"/>
-        </w:rPr>
-      </w:pPr>
-      <w:r>
-        <w:rPr>
-          <w:bCs/>
-          <w:sz w:val="24"/>
-          <w:szCs w:val="24"/>
-        </w:rPr>
-        <w:t xml:space="preserve">The third type of platform is the vertical movement platform. This platform will move vertically only. This platform will act like the horizontal-moving platform. </w:t>
-      </w:r>
-      <w:r>
-        <w:rPr>
-          <w:bCs/>
-          <w:sz w:val="24"/>
-          <w:szCs w:val="24"/>
-        </w:rPr>
-        <w:t>The player must use timing techniques to take advantage of this platform.</w:t>
-      </w:r>
-      <w:r>
-        <w:rPr>
-          <w:bCs/>
-          <w:sz w:val="24"/>
-          <w:szCs w:val="24"/>
-        </w:rPr>
-        <w:t xml:space="preserve"> This platform will have no special materials. The speed of the platform will vary between levels and each platform has the possibility to be different as well. As the game progresses, the speed of this platform will increase.</w:t>
-      </w:r>
-      <w:r>
-        <w:rPr>
-          <w:bCs/>
-          <w:sz w:val="24"/>
-          <w:szCs w:val="24"/>
-        </w:rPr>
-        <w:t xml:space="preserve"> </w:t>
-      </w:r>
-      <w:r>
-        <w:rPr>
-          <w:bCs/>
-          <w:sz w:val="24"/>
-          <w:szCs w:val="24"/>
-        </w:rPr>
-        <w:t>It will have a gray stone texture.</w:t>
-      </w:r>
-      <w:r>
-        <w:rPr>
-          <w:bCs/>
-          <w:sz w:val="24"/>
-          <w:szCs w:val="24"/>
-        </w:rPr>
-        <w:t xml:space="preserve"> [</w:t>
       </w:r>
       <w:hyperlink w:anchor="_Art_/_Multimedia" w:history="1">
         <w:r>
@@ -2191,7 +3186,7 @@
           <w:sz w:val="24"/>
           <w:szCs w:val="24"/>
         </w:rPr>
-        <w:t xml:space="preserve">] for the image. </w:t>
+        <w:t>] for the image.</w:t>
       </w:r>
     </w:p>
     <w:p>
@@ -2209,7 +3204,7 @@
           <w:sz w:val="24"/>
           <w:szCs w:val="24"/>
         </w:rPr>
-        <w:t xml:space="preserve">The fourth, and last, type of platform will be the slippery platform. It will be a slope with a special material. The special material will have little to no friction. This will allow the player to slide down the platform. The player will have to carefully tread upon this platform as there could be a possibility that </w:t>
+        <w:t>The third type of platform is the vertical movement platform. This platform will move vertically only. This platform will act like the horizontal-moving platform. The player must use timing techniques to take advantage of this platform. This platform will have no special materials. The speed of the platform will vary between levels and each platform has the possibility to be different as well. As the game progresses, the speed of this platform will increase.</w:t>
       </w:r>
       <w:r>
         <w:rPr>
@@ -2217,25 +3212,15 @@
           <w:sz w:val="24"/>
           <w:szCs w:val="24"/>
         </w:rPr>
-        <w:t xml:space="preserve">an enemy or </w:t>
-      </w:r>
-      <w:proofErr w:type="gramStart"/>
+        <w:t xml:space="preserve"> It will have a gray stone texture.</w:t>
+      </w:r>
       <w:r>
         <w:rPr>
           <w:bCs/>
           <w:sz w:val="24"/>
           <w:szCs w:val="24"/>
         </w:rPr>
-        <w:t>a</w:t>
-      </w:r>
-      <w:proofErr w:type="gramEnd"/>
-      <w:r>
-        <w:rPr>
-          <w:bCs/>
-          <w:sz w:val="24"/>
-          <w:szCs w:val="24"/>
-        </w:rPr>
-        <w:t xml:space="preserve"> obstacle will be placed at the end. It will have an icy texture and theme to the platform to indicate the platform will be slippery. [</w:t>
+        <w:t xml:space="preserve"> [</w:t>
       </w:r>
       <w:hyperlink w:anchor="_Art_/_Multimedia" w:history="1">
         <w:r>
@@ -2254,6 +3239,51 @@
           <w:sz w:val="24"/>
           <w:szCs w:val="24"/>
         </w:rPr>
+        <w:t xml:space="preserve">] for the image. </w:t>
+      </w:r>
+    </w:p>
+    <w:p>
+      <w:pPr>
+        <w:spacing w:before="240"/>
+        <w:rPr>
+          <w:bCs/>
+          <w:sz w:val="24"/>
+          <w:szCs w:val="24"/>
+        </w:rPr>
+      </w:pPr>
+      <w:r>
+        <w:rPr>
+          <w:bCs/>
+          <w:sz w:val="24"/>
+          <w:szCs w:val="24"/>
+        </w:rPr>
+        <w:t xml:space="preserve">The fourth, and last, type of platform will be the slippery platform. It will be a slope with a special material. The special material will have little to no friction. This will allow the player to slide down the platform. The player will have to carefully tread upon this platform as there could be a possibility that </w:t>
+      </w:r>
+      <w:r>
+        <w:rPr>
+          <w:bCs/>
+          <w:sz w:val="24"/>
+          <w:szCs w:val="24"/>
+        </w:rPr>
+        <w:t>an enemy or a obstacle will be placed at the end. It will have an icy texture and theme to the platform to indicate the platform will be slippery. [</w:t>
+      </w:r>
+      <w:hyperlink w:anchor="_Art_/_Multimedia" w:history="1">
+        <w:r>
+          <w:rPr>
+            <w:rStyle w:val="Hyperlink"/>
+            <w:bCs/>
+            <w:sz w:val="24"/>
+            <w:szCs w:val="24"/>
+          </w:rPr>
+          <w:t>Link</w:t>
+        </w:r>
+      </w:hyperlink>
+      <w:r>
+        <w:rPr>
+          <w:bCs/>
+          <w:sz w:val="24"/>
+          <w:szCs w:val="24"/>
+        </w:rPr>
         <w:t>] for the image.</w:t>
       </w:r>
     </w:p>
@@ -2261,7 +3291,7 @@
       <w:pPr>
         <w:pStyle w:val="Heading1"/>
       </w:pPr>
-      <w:bookmarkStart w:id="7" w:name="_Toc88068511"/>
+      <w:bookmarkStart w:id="7" w:name="_Toc88085224"/>
       <w:r>
         <w:t>Levels</w:t>
       </w:r>
@@ -2303,7 +3333,6 @@
           <w:sz w:val="24"/>
           <w:szCs w:val="24"/>
         </w:rPr>
-        <w:lastRenderedPageBreak/>
         <w:t xml:space="preserve">The first level will introduce the player to the new game world. It will have the first type of platform (static movement). It will also have basic enemies to dodge and simple obstacles that the player will have avoid. This will introduce basic gameplay mechanics to the player. Obtainable objects, such as coins, will be introduced as well. The goal of this level is to introduce the player to the new game world, get used to the game play mechanics, and understand how to complete the level. </w:t>
       </w:r>
     </w:p>
@@ -2395,8 +3424,9 @@
       <w:pPr>
         <w:pStyle w:val="Heading1"/>
       </w:pPr>
-      <w:bookmarkStart w:id="8" w:name="_Toc88068512"/>
-      <w:r>
+      <w:bookmarkStart w:id="8" w:name="_Toc88085225"/>
+      <w:r>
+        <w:lastRenderedPageBreak/>
         <w:t>Characters</w:t>
       </w:r>
       <w:bookmarkEnd w:id="8"/>
@@ -2425,7 +3455,7 @@
       <w:pPr>
         <w:pStyle w:val="Heading1"/>
       </w:pPr>
-      <w:bookmarkStart w:id="9" w:name="_Toc88068513"/>
+      <w:bookmarkStart w:id="9" w:name="_Toc88085226"/>
       <w:r>
         <w:t>Enemies</w:t>
       </w:r>
@@ -2588,7 +3618,6 @@
           <w:sz w:val="24"/>
           <w:szCs w:val="24"/>
         </w:rPr>
-        <w:lastRenderedPageBreak/>
         <w:t xml:space="preserve">The third, and last, type of enemy is a green block. This green block will use player detection to detect is in the area. If the player is in the area, the green block will try to smash the player. The green block will move vertically down to attack the player. The green block will time its attack carefully so the player will have to guess when it will smash. </w:t>
       </w:r>
     </w:p>
@@ -2596,7 +3625,7 @@
       <w:pPr>
         <w:pStyle w:val="Heading1"/>
       </w:pPr>
-      <w:bookmarkStart w:id="10" w:name="_Toc88068514"/>
+      <w:bookmarkStart w:id="10" w:name="_Toc88085227"/>
       <w:r>
         <w:t>Weapons</w:t>
       </w:r>
@@ -2632,7 +3661,7 @@
       <w:pPr>
         <w:pStyle w:val="Heading1"/>
       </w:pPr>
-      <w:bookmarkStart w:id="11" w:name="_Toc88068515"/>
+      <w:bookmarkStart w:id="11" w:name="_Toc88085228"/>
       <w:r>
         <w:t>Scoring</w:t>
       </w:r>
@@ -2753,6 +3782,7 @@
                 <w:sz w:val="24"/>
                 <w:szCs w:val="24"/>
               </w:rPr>
+              <w:lastRenderedPageBreak/>
               <w:t>Gold Coins</w:t>
             </w:r>
           </w:p>
@@ -3227,7 +4257,7 @@
       <w:pPr>
         <w:pStyle w:val="Heading1"/>
       </w:pPr>
-      <w:bookmarkStart w:id="12" w:name="_Toc88068516"/>
+      <w:bookmarkStart w:id="12" w:name="_Toc88085229"/>
       <w:r>
         <w:t xml:space="preserve">Sound </w:t>
       </w:r>
@@ -3372,7 +4402,7 @@
                 <w:szCs w:val="24"/>
               </w:rPr>
             </w:pPr>
-            <w:hyperlink r:id="rId13" w:history="1">
+            <w:hyperlink r:id="rId30" w:history="1">
               <w:r>
                 <w:rPr>
                   <w:rStyle w:val="Hyperlink"/>
@@ -3451,7 +4481,7 @@
                 <w:szCs w:val="24"/>
               </w:rPr>
             </w:pPr>
-            <w:hyperlink r:id="rId14" w:history="1">
+            <w:hyperlink r:id="rId31" w:history="1">
               <w:r>
                 <w:rPr>
                   <w:rStyle w:val="Hyperlink"/>
@@ -3530,7 +4560,7 @@
                 <w:szCs w:val="24"/>
               </w:rPr>
             </w:pPr>
-            <w:hyperlink r:id="rId15" w:history="1">
+            <w:hyperlink r:id="rId32" w:history="1">
               <w:r>
                 <w:rPr>
                   <w:rStyle w:val="Hyperlink"/>
@@ -3547,23 +4577,7 @@
                 <w:sz w:val="24"/>
                 <w:szCs w:val="24"/>
               </w:rPr>
-              <w:t xml:space="preserve"> (Coin </w:t>
-            </w:r>
-            <w:r>
-              <w:rPr>
-                <w:bCs/>
-                <w:sz w:val="24"/>
-                <w:szCs w:val="24"/>
-              </w:rPr>
-              <w:t>4</w:t>
-            </w:r>
-            <w:r>
-              <w:rPr>
-                <w:bCs/>
-                <w:sz w:val="24"/>
-                <w:szCs w:val="24"/>
-              </w:rPr>
-              <w:t>)</w:t>
+              <w:t xml:space="preserve"> (Coin 4)</w:t>
             </w:r>
           </w:p>
         </w:tc>
@@ -3625,7 +4639,7 @@
                 <w:szCs w:val="24"/>
               </w:rPr>
             </w:pPr>
-            <w:hyperlink r:id="rId16" w:history="1">
+            <w:hyperlink r:id="rId33" w:history="1">
               <w:r>
                 <w:rPr>
                   <w:rStyle w:val="Hyperlink"/>
@@ -3642,23 +4656,7 @@
                 <w:sz w:val="24"/>
                 <w:szCs w:val="24"/>
               </w:rPr>
-              <w:t xml:space="preserve"> (</w:t>
-            </w:r>
-            <w:r>
-              <w:rPr>
-                <w:bCs/>
-                <w:sz w:val="24"/>
-                <w:szCs w:val="24"/>
-              </w:rPr>
-              <w:t>Hit 2</w:t>
-            </w:r>
-            <w:r>
-              <w:rPr>
-                <w:bCs/>
-                <w:sz w:val="24"/>
-                <w:szCs w:val="24"/>
-              </w:rPr>
-              <w:t>)</w:t>
+              <w:t xml:space="preserve"> (Hit 2)</w:t>
             </w:r>
           </w:p>
         </w:tc>
@@ -3682,7 +4680,6 @@
                 <w:sz w:val="24"/>
                 <w:szCs w:val="24"/>
               </w:rPr>
-              <w:lastRenderedPageBreak/>
               <w:t>Player &amp; Enemy</w:t>
             </w:r>
           </w:p>
@@ -3705,15 +4702,7 @@
                 <w:sz w:val="24"/>
                 <w:szCs w:val="24"/>
               </w:rPr>
-              <w:t>Player colliding with</w:t>
-            </w:r>
-            <w:r>
-              <w:rPr>
-                <w:bCs/>
-                <w:sz w:val="24"/>
-                <w:szCs w:val="24"/>
-              </w:rPr>
-              <w:t xml:space="preserve"> Green Block</w:t>
+              <w:t>Player colliding with Green Block</w:t>
             </w:r>
           </w:p>
         </w:tc>
@@ -3729,7 +4718,7 @@
                 <w:szCs w:val="24"/>
               </w:rPr>
             </w:pPr>
-            <w:hyperlink r:id="rId17" w:history="1">
+            <w:hyperlink r:id="rId34" w:history="1">
               <w:r>
                 <w:rPr>
                   <w:rStyle w:val="Hyperlink"/>
@@ -3746,23 +4735,7 @@
                 <w:sz w:val="24"/>
                 <w:szCs w:val="24"/>
               </w:rPr>
-              <w:t xml:space="preserve"> (Hit </w:t>
-            </w:r>
-            <w:r>
-              <w:rPr>
-                <w:bCs/>
-                <w:sz w:val="24"/>
-                <w:szCs w:val="24"/>
-              </w:rPr>
-              <w:t>5</w:t>
-            </w:r>
-            <w:r>
-              <w:rPr>
-                <w:bCs/>
-                <w:sz w:val="24"/>
-                <w:szCs w:val="24"/>
-              </w:rPr>
-              <w:t>)</w:t>
+              <w:t xml:space="preserve"> (Hit 5)</w:t>
             </w:r>
           </w:p>
         </w:tc>
@@ -3824,7 +4797,7 @@
                 <w:szCs w:val="24"/>
               </w:rPr>
             </w:pPr>
-            <w:hyperlink r:id="rId18" w:history="1">
+            <w:hyperlink r:id="rId35" w:history="1">
               <w:r>
                 <w:rPr>
                   <w:rStyle w:val="Hyperlink"/>
@@ -3841,23 +4814,7 @@
                 <w:sz w:val="24"/>
                 <w:szCs w:val="24"/>
               </w:rPr>
-              <w:t xml:space="preserve"> (</w:t>
-            </w:r>
-            <w:r>
-              <w:rPr>
-                <w:bCs/>
-                <w:sz w:val="24"/>
-                <w:szCs w:val="24"/>
-              </w:rPr>
-              <w:t>Lose 9</w:t>
-            </w:r>
-            <w:r>
-              <w:rPr>
-                <w:bCs/>
-                <w:sz w:val="24"/>
-                <w:szCs w:val="24"/>
-              </w:rPr>
-              <w:t>)</w:t>
+              <w:t xml:space="preserve"> (Lose 9)</w:t>
             </w:r>
           </w:p>
         </w:tc>
@@ -3919,7 +4876,7 @@
                 <w:szCs w:val="24"/>
               </w:rPr>
             </w:pPr>
-            <w:hyperlink r:id="rId19" w:history="1">
+            <w:hyperlink r:id="rId36" w:history="1">
               <w:r>
                 <w:rPr>
                   <w:rStyle w:val="Hyperlink"/>
@@ -3936,23 +4893,7 @@
                 <w:sz w:val="24"/>
                 <w:szCs w:val="24"/>
               </w:rPr>
-              <w:t xml:space="preserve"> (</w:t>
-            </w:r>
-            <w:r>
-              <w:rPr>
-                <w:bCs/>
-                <w:sz w:val="24"/>
-                <w:szCs w:val="24"/>
-              </w:rPr>
-              <w:t>1up 1</w:t>
-            </w:r>
-            <w:r>
-              <w:rPr>
-                <w:bCs/>
-                <w:sz w:val="24"/>
-                <w:szCs w:val="24"/>
-              </w:rPr>
-              <w:t>)</w:t>
+              <w:t xml:space="preserve"> (1up 1)</w:t>
             </w:r>
           </w:p>
         </w:tc>
@@ -4043,15 +4984,7 @@
                 <w:sz w:val="24"/>
                 <w:szCs w:val="24"/>
               </w:rPr>
-              <w:t xml:space="preserve">Main Menu </w:t>
-            </w:r>
-            <w:r>
-              <w:rPr>
-                <w:bCs/>
-                <w:sz w:val="24"/>
-                <w:szCs w:val="24"/>
-              </w:rPr>
-              <w:t>Screen</w:t>
+              <w:t>Main Menu Screen</w:t>
             </w:r>
           </w:p>
         </w:tc>
@@ -4067,7 +5000,7 @@
                 <w:szCs w:val="24"/>
               </w:rPr>
             </w:pPr>
-            <w:hyperlink r:id="rId20" w:history="1">
+            <w:hyperlink r:id="rId37" w:history="1">
               <w:r>
                 <w:rPr>
                   <w:rStyle w:val="Hyperlink"/>
@@ -4108,23 +5041,7 @@
                 <w:sz w:val="24"/>
                 <w:szCs w:val="24"/>
               </w:rPr>
-              <w:t>Credits</w:t>
-            </w:r>
-            <w:r>
-              <w:rPr>
-                <w:bCs/>
-                <w:sz w:val="24"/>
-                <w:szCs w:val="24"/>
-              </w:rPr>
-              <w:t xml:space="preserve"> </w:t>
-            </w:r>
-            <w:r>
-              <w:rPr>
-                <w:bCs/>
-                <w:sz w:val="24"/>
-                <w:szCs w:val="24"/>
-              </w:rPr>
-              <w:t>Screen</w:t>
+              <w:t>Credits Screen</w:t>
             </w:r>
           </w:p>
         </w:tc>
@@ -4140,7 +5057,7 @@
                 <w:szCs w:val="24"/>
               </w:rPr>
             </w:pPr>
-            <w:hyperlink r:id="rId21" w:history="1">
+            <w:hyperlink r:id="rId38" w:history="1">
               <w:r>
                 <w:rPr>
                   <w:rStyle w:val="Hyperlink"/>
@@ -4197,7 +5114,7 @@
                 <w:szCs w:val="24"/>
               </w:rPr>
             </w:pPr>
-            <w:hyperlink r:id="rId22" w:history="1">
+            <w:hyperlink r:id="rId39" w:history="1">
               <w:r>
                 <w:rPr>
                   <w:rStyle w:val="Hyperlink"/>
@@ -4238,6 +5155,7 @@
                 <w:sz w:val="24"/>
                 <w:szCs w:val="24"/>
               </w:rPr>
+              <w:lastRenderedPageBreak/>
               <w:t>Game Play Screen</w:t>
             </w:r>
           </w:p>
@@ -4254,7 +5172,7 @@
                 <w:szCs w:val="24"/>
               </w:rPr>
             </w:pPr>
-            <w:hyperlink r:id="rId23" w:history="1">
+            <w:hyperlink r:id="rId40" w:history="1">
               <w:r>
                 <w:rPr>
                   <w:rStyle w:val="Hyperlink"/>
@@ -4292,7 +5210,7 @@
         <w:pStyle w:val="Heading1"/>
       </w:pPr>
       <w:bookmarkStart w:id="13" w:name="_Art_/_Multimedia"/>
-      <w:bookmarkStart w:id="14" w:name="_Toc88068517"/>
+      <w:bookmarkStart w:id="14" w:name="_Toc88085230"/>
       <w:bookmarkEnd w:id="13"/>
       <w:r>
         <w:t xml:space="preserve">Art </w:t>
@@ -4463,7 +5381,7 @@
                           </pic:cNvPicPr>
                         </pic:nvPicPr>
                         <pic:blipFill>
-                          <a:blip r:embed="rId24">
+                          <a:blip r:embed="rId41">
                             <a:extLst>
                               <a:ext uri="{28A0092B-C50C-407E-A947-70E740481C1C}">
                                 <a14:useLocalDpi xmlns:a14="http://schemas.microsoft.com/office/drawing/2010/main" val="0"/>
@@ -4571,7 +5489,7 @@
                           </pic:cNvPicPr>
                         </pic:nvPicPr>
                         <pic:blipFill>
-                          <a:blip r:embed="rId25">
+                          <a:blip r:embed="rId42">
                             <a:extLst>
                               <a:ext uri="{28A0092B-C50C-407E-A947-70E740481C1C}">
                                 <a14:useLocalDpi xmlns:a14="http://schemas.microsoft.com/office/drawing/2010/main" val="0"/>
@@ -4669,7 +5587,7 @@
                           </pic:cNvPicPr>
                         </pic:nvPicPr>
                         <pic:blipFill>
-                          <a:blip r:embed="rId26">
+                          <a:blip r:embed="rId43">
                             <a:extLst>
                               <a:ext uri="{28A0092B-C50C-407E-A947-70E740481C1C}">
                                 <a14:useLocalDpi xmlns:a14="http://schemas.microsoft.com/office/drawing/2010/main" val="0"/>
@@ -4767,7 +5685,7 @@
                           </pic:cNvPicPr>
                         </pic:nvPicPr>
                         <pic:blipFill>
-                          <a:blip r:embed="rId27">
+                          <a:blip r:embed="rId44">
                             <a:extLst>
                               <a:ext uri="{28A0092B-C50C-407E-A947-70E740481C1C}">
                                 <a14:useLocalDpi xmlns:a14="http://schemas.microsoft.com/office/drawing/2010/main" val="0"/>
@@ -4865,7 +5783,7 @@
                           </pic:cNvPicPr>
                         </pic:nvPicPr>
                         <pic:blipFill>
-                          <a:blip r:embed="rId28">
+                          <a:blip r:embed="rId45">
                             <a:extLst>
                               <a:ext uri="{28A0092B-C50C-407E-A947-70E740481C1C}">
                                 <a14:useLocalDpi xmlns:a14="http://schemas.microsoft.com/office/drawing/2010/main" val="0"/>
@@ -4963,7 +5881,7 @@
                           </pic:cNvPicPr>
                         </pic:nvPicPr>
                         <pic:blipFill>
-                          <a:blip r:embed="rId29">
+                          <a:blip r:embed="rId46">
                             <a:extLst>
                               <a:ext uri="{28A0092B-C50C-407E-A947-70E740481C1C}">
                                 <a14:useLocalDpi xmlns:a14="http://schemas.microsoft.com/office/drawing/2010/main" val="0"/>
@@ -5018,7 +5936,6 @@
                 <w:sz w:val="24"/>
                 <w:szCs w:val="24"/>
               </w:rPr>
-              <w:lastRenderedPageBreak/>
               <w:t>Item – Gold Coin</w:t>
             </w:r>
           </w:p>
@@ -5062,7 +5979,7 @@
                           </pic:cNvPicPr>
                         </pic:nvPicPr>
                         <pic:blipFill>
-                          <a:blip r:embed="rId30">
+                          <a:blip r:embed="rId47">
                             <a:extLst>
                               <a:ext uri="{28A0092B-C50C-407E-A947-70E740481C1C}">
                                 <a14:useLocalDpi xmlns:a14="http://schemas.microsoft.com/office/drawing/2010/main" val="0"/>
@@ -5161,7 +6078,7 @@
                           </pic:cNvPicPr>
                         </pic:nvPicPr>
                         <pic:blipFill>
-                          <a:blip r:embed="rId31">
+                          <a:blip r:embed="rId48">
                             <a:extLst>
                               <a:ext uri="{28A0092B-C50C-407E-A947-70E740481C1C}">
                                 <a14:useLocalDpi xmlns:a14="http://schemas.microsoft.com/office/drawing/2010/main" val="0"/>
@@ -5260,7 +6177,7 @@
                           </pic:cNvPicPr>
                         </pic:nvPicPr>
                         <pic:blipFill>
-                          <a:blip r:embed="rId32">
+                          <a:blip r:embed="rId49">
                             <a:extLst>
                               <a:ext uri="{28A0092B-C50C-407E-A947-70E740481C1C}">
                                 <a14:useLocalDpi xmlns:a14="http://schemas.microsoft.com/office/drawing/2010/main" val="0"/>
@@ -5315,25 +6232,7 @@
                 <w:sz w:val="24"/>
                 <w:szCs w:val="24"/>
               </w:rPr>
-              <w:t>Platform – Static (</w:t>
-            </w:r>
-            <w:proofErr w:type="gramStart"/>
-            <w:r>
-              <w:rPr>
-                <w:iCs/>
-                <w:sz w:val="24"/>
-                <w:szCs w:val="24"/>
-              </w:rPr>
-              <w:t>Non Moving</w:t>
-            </w:r>
-            <w:proofErr w:type="gramEnd"/>
-            <w:r>
-              <w:rPr>
-                <w:iCs/>
-                <w:sz w:val="24"/>
-                <w:szCs w:val="24"/>
-              </w:rPr>
-              <w:t>)</w:t>
+              <w:t>Platform – Static (Non Moving)</w:t>
             </w:r>
           </w:p>
         </w:tc>
@@ -5377,7 +6276,7 @@
                           </pic:cNvPicPr>
                         </pic:nvPicPr>
                         <pic:blipFill>
-                          <a:blip r:embed="rId33">
+                          <a:blip r:embed="rId50">
                             <a:extLst>
                               <a:ext uri="{28A0092B-C50C-407E-A947-70E740481C1C}">
                                 <a14:useLocalDpi xmlns:a14="http://schemas.microsoft.com/office/drawing/2010/main" val="0"/>
@@ -5432,6 +6331,7 @@
                 <w:sz w:val="24"/>
                 <w:szCs w:val="24"/>
               </w:rPr>
+              <w:lastRenderedPageBreak/>
               <w:t>Platform – Horizontally Moving</w:t>
             </w:r>
           </w:p>
@@ -5476,7 +6376,7 @@
                           </pic:cNvPicPr>
                         </pic:nvPicPr>
                         <pic:blipFill>
-                          <a:blip r:embed="rId34">
+                          <a:blip r:embed="rId51">
                             <a:extLst>
                               <a:ext uri="{28A0092B-C50C-407E-A947-70E740481C1C}">
                                 <a14:useLocalDpi xmlns:a14="http://schemas.microsoft.com/office/drawing/2010/main" val="0"/>
@@ -5531,23 +6431,7 @@
                 <w:sz w:val="24"/>
                 <w:szCs w:val="24"/>
               </w:rPr>
-              <w:t xml:space="preserve">Platform – </w:t>
-            </w:r>
-            <w:r>
-              <w:rPr>
-                <w:iCs/>
-                <w:sz w:val="24"/>
-                <w:szCs w:val="24"/>
-              </w:rPr>
-              <w:t>Vertically</w:t>
-            </w:r>
-            <w:r>
-              <w:rPr>
-                <w:iCs/>
-                <w:sz w:val="24"/>
-                <w:szCs w:val="24"/>
-              </w:rPr>
-              <w:t xml:space="preserve"> Moving</w:t>
+              <w:t>Platform – Vertically Moving</w:t>
             </w:r>
           </w:p>
         </w:tc>
@@ -5591,7 +6475,7 @@
                           </pic:cNvPicPr>
                         </pic:nvPicPr>
                         <pic:blipFill>
-                          <a:blip r:embed="rId34">
+                          <a:blip r:embed="rId51">
                             <a:extLst>
                               <a:ext uri="{28A0092B-C50C-407E-A947-70E740481C1C}">
                                 <a14:useLocalDpi xmlns:a14="http://schemas.microsoft.com/office/drawing/2010/main" val="0"/>
@@ -5690,7 +6574,7 @@
                           </pic:cNvPicPr>
                         </pic:nvPicPr>
                         <pic:blipFill>
-                          <a:blip r:embed="rId35">
+                          <a:blip r:embed="rId52">
                             <a:extLst>
                               <a:ext uri="{28A0092B-C50C-407E-A947-70E740481C1C}">
                                 <a14:useLocalDpi xmlns:a14="http://schemas.microsoft.com/office/drawing/2010/main" val="0"/>
@@ -5789,7 +6673,7 @@
                           </pic:cNvPicPr>
                         </pic:nvPicPr>
                         <pic:blipFill>
-                          <a:blip r:embed="rId36">
+                          <a:blip r:embed="rId53">
                             <a:extLst>
                               <a:ext uri="{28A0092B-C50C-407E-A947-70E740481C1C}">
                                 <a14:useLocalDpi xmlns:a14="http://schemas.microsoft.com/office/drawing/2010/main" val="0"/>
@@ -5835,10 +6719,10 @@
       </w:pPr>
     </w:p>
     <w:sectPr>
-      <w:headerReference w:type="even" r:id="rId37"/>
-      <w:headerReference w:type="default" r:id="rId38"/>
-      <w:footerReference w:type="even" r:id="rId39"/>
-      <w:footerReference w:type="default" r:id="rId40"/>
+      <w:headerReference w:type="even" r:id="rId54"/>
+      <w:headerReference w:type="default" r:id="rId55"/>
+      <w:footerReference w:type="even" r:id="rId56"/>
+      <w:footerReference w:type="default" r:id="rId57"/>
       <w:pgSz w:w="12240" w:h="15840"/>
       <w:pgMar w:top="1440" w:right="1440" w:bottom="1440" w:left="1440" w:header="720" w:footer="720" w:gutter="0"/>
       <w:pgBorders w:offsetFrom="page">
@@ -6109,7 +6993,6 @@
               </w:rPr>
               <w:alias w:val="Title"/>
               <w:id w:val="77677295"/>
-              <w:showingPlcHdr/>
               <w:dataBinding w:prefixMappings="xmlns:ns0='http://schemas.openxmlformats.org/package/2006/metadata/core-properties' xmlns:ns1='http://purl.org/dc/elements/1.1/'" w:xpath="/ns0:coreProperties[1]/ns1:title[1]" w:storeItemID="{6C3C8BC8-F283-45AE-878A-BAB7291924A1}"/>
               <w:text/>
             </w:sdtPr>
@@ -6123,7 +7006,7 @@
                   <w:sz w:val="24"/>
                   <w:szCs w:val="24"/>
                 </w:rPr>
-                <w:t>Type the document title</w:t>
+                <w:t>Alien Explorer</w:t>
               </w:r>
             </w:sdtContent>
           </w:sdt>
@@ -6332,7 +7215,6 @@
               </w:rPr>
               <w:alias w:val="Title"/>
               <w:id w:val="77625180"/>
-              <w:showingPlcHdr/>
               <w:dataBinding w:prefixMappings="xmlns:ns0='http://schemas.openxmlformats.org/package/2006/metadata/core-properties' xmlns:ns1='http://purl.org/dc/elements/1.1/'" w:xpath="/ns0:coreProperties[1]/ns1:title[1]" w:storeItemID="{6C3C8BC8-F283-45AE-878A-BAB7291924A1}"/>
               <w:text/>
             </w:sdtPr>
@@ -6346,7 +7228,7 @@
                   <w:sz w:val="24"/>
                   <w:szCs w:val="24"/>
                 </w:rPr>
-                <w:t>Type the document title</w:t>
+                <w:t>Alien Explorer</w:t>
               </w:r>
             </w:sdtContent>
           </w:sdt>
@@ -6886,6 +7768,28 @@
       <w:szCs w:val="32"/>
     </w:rPr>
   </w:style>
+  <w:style w:type="paragraph" w:styleId="Heading2">
+    <w:name w:val="heading 2"/>
+    <w:basedOn w:val="Normal"/>
+    <w:next w:val="Normal"/>
+    <w:link w:val="Heading2Char"/>
+    <w:uiPriority w:val="9"/>
+    <w:unhideWhenUsed/>
+    <w:qFormat/>
+    <w:rsid w:val="006B493F"/>
+    <w:pPr>
+      <w:keepNext/>
+      <w:keepLines/>
+      <w:spacing w:before="40" w:after="0"/>
+      <w:outlineLvl w:val="1"/>
+    </w:pPr>
+    <w:rPr>
+      <w:rFonts w:asciiTheme="majorHAnsi" w:eastAsiaTheme="majorEastAsia" w:hAnsiTheme="majorHAnsi" w:cstheme="majorBidi"/>
+      <w:color w:val="365F91" w:themeColor="accent1" w:themeShade="BF"/>
+      <w:sz w:val="26"/>
+      <w:szCs w:val="26"/>
+    </w:rPr>
+  </w:style>
   <w:style w:type="character" w:default="1" w:styleId="DefaultParagraphFont">
     <w:name w:val="Default Paragraph Font"/>
     <w:uiPriority w:val="1"/>
@@ -7111,6 +8015,19 @@
         <w:insideV w:val="single" w:sz="4" w:space="0" w:color="auto"/>
       </w:tblBorders>
     </w:tblPr>
+  </w:style>
+  <w:style w:type="character" w:customStyle="1" w:styleId="Heading2Char">
+    <w:name w:val="Heading 2 Char"/>
+    <w:basedOn w:val="DefaultParagraphFont"/>
+    <w:link w:val="Heading2"/>
+    <w:uiPriority w:val="9"/>
+    <w:rsid w:val="006B493F"/>
+    <w:rPr>
+      <w:rFonts w:asciiTheme="majorHAnsi" w:eastAsiaTheme="majorEastAsia" w:hAnsiTheme="majorHAnsi" w:cstheme="majorBidi"/>
+      <w:color w:val="365F91" w:themeColor="accent1" w:themeShade="BF"/>
+      <w:sz w:val="26"/>
+      <w:szCs w:val="26"/>
+    </w:rPr>
   </w:style>
 </w:styles>
 </file>
@@ -7414,7 +8331,7 @@
 </file>
 
 <file path=customXml/item3.xml><?xml version="1.0" encoding="utf-8"?>
-<p:properties xmlns:p="http://schemas.microsoft.com/office/2006/metadata/properties" xmlns:xsi="http://www.w3.org/2001/XMLSchema-instance" xmlns:pc="http://schemas.microsoft.com/office/infopath/2007/PartnerControls"/>
+<b:Sources xmlns:b="http://schemas.openxmlformats.org/officeDocument/2006/bibliography" xmlns="http://schemas.openxmlformats.org/officeDocument/2006/bibliography" SelectedStyle="\APA.XSL" StyleName="APA"/>
 </file>
 
 <file path=customXml/item4.xml><?xml version="1.0" encoding="utf-8"?>
@@ -7427,7 +8344,7 @@
 </file>
 
 <file path=customXml/item5.xml><?xml version="1.0" encoding="utf-8"?>
-<b:Sources xmlns:b="http://schemas.openxmlformats.org/officeDocument/2006/bibliography" xmlns="http://schemas.openxmlformats.org/officeDocument/2006/bibliography" SelectedStyle="\APA.XSL" StyleName="APA"/>
+<p:properties xmlns:p="http://schemas.microsoft.com/office/2006/metadata/properties" xmlns:xsi="http://www.w3.org/2001/XMLSchema-instance" xmlns:pc="http://schemas.microsoft.com/office/infopath/2007/PartnerControls"/>
 </file>
 
 <file path=customXml/itemProps1.xml><?xml version="1.0" encoding="utf-8"?>
@@ -7448,10 +8365,9 @@
 </file>
 
 <file path=customXml/itemProps3.xml><?xml version="1.0" encoding="utf-8"?>
-<ds:datastoreItem xmlns:ds="http://schemas.openxmlformats.org/officeDocument/2006/customXml" ds:itemID="{6BD01D80-C71E-4C35-9EC9-AB4B2A68E7C1}">
+<ds:datastoreItem xmlns:ds="http://schemas.openxmlformats.org/officeDocument/2006/customXml" ds:itemID="{08FF1E8F-6D6D-4061-9234-1809D01FE3F5}">
   <ds:schemaRefs>
-    <ds:schemaRef ds:uri="http://schemas.microsoft.com/office/2006/metadata/properties"/>
-    <ds:schemaRef ds:uri="http://schemas.microsoft.com/office/infopath/2007/PartnerControls"/>
+    <ds:schemaRef ds:uri="http://schemas.openxmlformats.org/officeDocument/2006/bibliography"/>
   </ds:schemaRefs>
 </ds:datastoreItem>
 </file>
@@ -7465,9 +8381,10 @@
 </file>
 
 <file path=customXml/itemProps5.xml><?xml version="1.0" encoding="utf-8"?>
-<ds:datastoreItem xmlns:ds="http://schemas.openxmlformats.org/officeDocument/2006/customXml" ds:itemID="{08FF1E8F-6D6D-4061-9234-1809D01FE3F5}">
+<ds:datastoreItem xmlns:ds="http://schemas.openxmlformats.org/officeDocument/2006/customXml" ds:itemID="{6BD01D80-C71E-4C35-9EC9-AB4B2A68E7C1}">
   <ds:schemaRefs>
-    <ds:schemaRef ds:uri="http://schemas.openxmlformats.org/officeDocument/2006/bibliography"/>
+    <ds:schemaRef ds:uri="http://schemas.microsoft.com/office/2006/metadata/properties"/>
+    <ds:schemaRef ds:uri="http://schemas.microsoft.com/office/infopath/2007/PartnerControls"/>
   </ds:schemaRefs>
 </ds:datastoreItem>
 </file>
</xml_diff>

<commit_message>
Added final copy for GDD + project zip files
</commit_message>
<xml_diff>
--- a/Platformer GDD.docx
+++ b/Platformer GDD.docx
@@ -462,7 +462,7 @@
                                     <wp:inline distT="0" distB="0" distL="0" distR="0" wp14:anchorId="4967571D" wp14:editId="1C85CEA7">
                                       <wp:extent cx="1390015" cy="918845"/>
                                       <wp:effectExtent l="0" t="0" r="635" b="0"/>
-                                      <wp:docPr id="2" name="Picture 2" descr="Logo, company name&#10;&#10;Description automatically generated with medium confidence"/>
+                                      <wp:docPr id="38" name="Picture 38" descr="Logo, company name&#10;&#10;Description automatically generated with medium confidence"/>
                                       <wp:cNvGraphicFramePr>
                                         <a:graphicFrameLocks xmlns:a="http://schemas.openxmlformats.org/drawingml/2006/main" noChangeAspect="1"/>
                                       </wp:cNvGraphicFramePr>
@@ -542,7 +542,7 @@
                               <wp:inline distT="0" distB="0" distL="0" distR="0" wp14:anchorId="4967571D" wp14:editId="1C85CEA7">
                                 <wp:extent cx="1390015" cy="918845"/>
                                 <wp:effectExtent l="0" t="0" r="635" b="0"/>
-                                <wp:docPr id="2" name="Picture 2" descr="Logo, company name&#10;&#10;Description automatically generated with medium confidence"/>
+                                <wp:docPr id="38" name="Picture 38" descr="Logo, company name&#10;&#10;Description automatically generated with medium confidence"/>
                                 <wp:cNvGraphicFramePr>
                                   <a:graphicFrameLocks xmlns:a="http://schemas.openxmlformats.org/drawingml/2006/main" noChangeAspect="1"/>
                                 </wp:cNvGraphicFramePr>
@@ -707,7 +707,7 @@
           <w:r>
             <w:fldChar w:fldCharType="separate"/>
           </w:r>
-          <w:hyperlink w:anchor="_Toc88085218" w:history="1">
+          <w:hyperlink w:anchor="_Toc88269912" w:history="1">
             <w:r>
               <w:rPr>
                 <w:rStyle w:val="Hyperlink"/>
@@ -734,7 +734,7 @@
                 <w:noProof/>
                 <w:webHidden/>
               </w:rPr>
-              <w:instrText xml:space="preserve"> PAGEREF _Toc88085218 \h </w:instrText>
+              <w:instrText xml:space="preserve"> PAGEREF _Toc88269912 \h </w:instrText>
             </w:r>
             <w:r>
               <w:rPr>
@@ -776,7 +776,7 @@
               <w:lang w:eastAsia="en-CA"/>
             </w:rPr>
           </w:pPr>
-          <w:hyperlink w:anchor="_Toc88085219" w:history="1">
+          <w:hyperlink w:anchor="_Toc88269913" w:history="1">
             <w:r>
               <w:rPr>
                 <w:rStyle w:val="Hyperlink"/>
@@ -803,7 +803,7 @@
                 <w:noProof/>
                 <w:webHidden/>
               </w:rPr>
-              <w:instrText xml:space="preserve"> PAGEREF _Toc88085219 \h </w:instrText>
+              <w:instrText xml:space="preserve"> PAGEREF _Toc88269913 \h </w:instrText>
             </w:r>
             <w:r>
               <w:rPr>
@@ -845,7 +845,7 @@
               <w:lang w:eastAsia="en-CA"/>
             </w:rPr>
           </w:pPr>
-          <w:hyperlink w:anchor="_Toc88085220" w:history="1">
+          <w:hyperlink w:anchor="_Toc88269914" w:history="1">
             <w:r>
               <w:rPr>
                 <w:rStyle w:val="Hyperlink"/>
@@ -872,7 +872,7 @@
                 <w:noProof/>
                 <w:webHidden/>
               </w:rPr>
-              <w:instrText xml:space="preserve"> PAGEREF _Toc88085220 \h </w:instrText>
+              <w:instrText xml:space="preserve"> PAGEREF _Toc88269914 \h </w:instrText>
             </w:r>
             <w:r>
               <w:rPr>
@@ -914,7 +914,7 @@
               <w:lang w:eastAsia="en-CA"/>
             </w:rPr>
           </w:pPr>
-          <w:hyperlink w:anchor="_Toc88085221" w:history="1">
+          <w:hyperlink w:anchor="_Toc88269915" w:history="1">
             <w:r>
               <w:rPr>
                 <w:rStyle w:val="Hyperlink"/>
@@ -941,7 +941,7 @@
                 <w:noProof/>
                 <w:webHidden/>
               </w:rPr>
-              <w:instrText xml:space="preserve"> PAGEREF _Toc88085221 \h </w:instrText>
+              <w:instrText xml:space="preserve"> PAGEREF _Toc88269915 \h </w:instrText>
             </w:r>
             <w:r>
               <w:rPr>
@@ -961,7 +961,214 @@
                 <w:noProof/>
                 <w:webHidden/>
               </w:rPr>
-              <w:t>4</w:t>
+              <w:t>5</w:t>
+            </w:r>
+            <w:r>
+              <w:rPr>
+                <w:noProof/>
+                <w:webHidden/>
+              </w:rPr>
+              <w:fldChar w:fldCharType="end"/>
+            </w:r>
+          </w:hyperlink>
+        </w:p>
+        <w:p>
+          <w:pPr>
+            <w:pStyle w:val="TOC2"/>
+            <w:tabs>
+              <w:tab w:val="right" w:leader="dot" w:pos="9350"/>
+            </w:tabs>
+            <w:rPr>
+              <w:noProof/>
+              <w:lang w:eastAsia="en-CA"/>
+            </w:rPr>
+          </w:pPr>
+          <w:hyperlink w:anchor="_Toc88269916" w:history="1">
+            <w:r>
+              <w:rPr>
+                <w:rStyle w:val="Hyperlink"/>
+                <w:noProof/>
+              </w:rPr>
+              <w:t>Level 1</w:t>
+            </w:r>
+            <w:r>
+              <w:rPr>
+                <w:noProof/>
+                <w:webHidden/>
+              </w:rPr>
+              <w:tab/>
+            </w:r>
+            <w:r>
+              <w:rPr>
+                <w:noProof/>
+                <w:webHidden/>
+              </w:rPr>
+              <w:fldChar w:fldCharType="begin"/>
+            </w:r>
+            <w:r>
+              <w:rPr>
+                <w:noProof/>
+                <w:webHidden/>
+              </w:rPr>
+              <w:instrText xml:space="preserve"> PAGEREF _Toc88269916 \h </w:instrText>
+            </w:r>
+            <w:r>
+              <w:rPr>
+                <w:noProof/>
+                <w:webHidden/>
+              </w:rPr>
+            </w:r>
+            <w:r>
+              <w:rPr>
+                <w:noProof/>
+                <w:webHidden/>
+              </w:rPr>
+              <w:fldChar w:fldCharType="separate"/>
+            </w:r>
+            <w:r>
+              <w:rPr>
+                <w:noProof/>
+                <w:webHidden/>
+              </w:rPr>
+              <w:t>7</w:t>
+            </w:r>
+            <w:r>
+              <w:rPr>
+                <w:noProof/>
+                <w:webHidden/>
+              </w:rPr>
+              <w:fldChar w:fldCharType="end"/>
+            </w:r>
+          </w:hyperlink>
+        </w:p>
+        <w:p>
+          <w:pPr>
+            <w:pStyle w:val="TOC2"/>
+            <w:tabs>
+              <w:tab w:val="right" w:leader="dot" w:pos="9350"/>
+            </w:tabs>
+            <w:rPr>
+              <w:noProof/>
+              <w:lang w:eastAsia="en-CA"/>
+            </w:rPr>
+          </w:pPr>
+          <w:hyperlink w:anchor="_Toc88269917" w:history="1">
+            <w:r>
+              <w:rPr>
+                <w:rStyle w:val="Hyperlink"/>
+                <w:noProof/>
+              </w:rPr>
+              <w:t>Level 2</w:t>
+            </w:r>
+            <w:r>
+              <w:rPr>
+                <w:noProof/>
+                <w:webHidden/>
+              </w:rPr>
+              <w:tab/>
+            </w:r>
+            <w:r>
+              <w:rPr>
+                <w:noProof/>
+                <w:webHidden/>
+              </w:rPr>
+              <w:fldChar w:fldCharType="begin"/>
+            </w:r>
+            <w:r>
+              <w:rPr>
+                <w:noProof/>
+                <w:webHidden/>
+              </w:rPr>
+              <w:instrText xml:space="preserve"> PAGEREF _Toc88269917 \h </w:instrText>
+            </w:r>
+            <w:r>
+              <w:rPr>
+                <w:noProof/>
+                <w:webHidden/>
+              </w:rPr>
+            </w:r>
+            <w:r>
+              <w:rPr>
+                <w:noProof/>
+                <w:webHidden/>
+              </w:rPr>
+              <w:fldChar w:fldCharType="separate"/>
+            </w:r>
+            <w:r>
+              <w:rPr>
+                <w:noProof/>
+                <w:webHidden/>
+              </w:rPr>
+              <w:t>8</w:t>
+            </w:r>
+            <w:r>
+              <w:rPr>
+                <w:noProof/>
+                <w:webHidden/>
+              </w:rPr>
+              <w:fldChar w:fldCharType="end"/>
+            </w:r>
+          </w:hyperlink>
+        </w:p>
+        <w:p>
+          <w:pPr>
+            <w:pStyle w:val="TOC2"/>
+            <w:tabs>
+              <w:tab w:val="right" w:leader="dot" w:pos="9350"/>
+            </w:tabs>
+            <w:rPr>
+              <w:noProof/>
+              <w:lang w:eastAsia="en-CA"/>
+            </w:rPr>
+          </w:pPr>
+          <w:hyperlink w:anchor="_Toc88269918" w:history="1">
+            <w:r>
+              <w:rPr>
+                <w:rStyle w:val="Hyperlink"/>
+                <w:noProof/>
+              </w:rPr>
+              <w:t>Level 3</w:t>
+            </w:r>
+            <w:r>
+              <w:rPr>
+                <w:noProof/>
+                <w:webHidden/>
+              </w:rPr>
+              <w:tab/>
+            </w:r>
+            <w:r>
+              <w:rPr>
+                <w:noProof/>
+                <w:webHidden/>
+              </w:rPr>
+              <w:fldChar w:fldCharType="begin"/>
+            </w:r>
+            <w:r>
+              <w:rPr>
+                <w:noProof/>
+                <w:webHidden/>
+              </w:rPr>
+              <w:instrText xml:space="preserve"> PAGEREF _Toc88269918 \h </w:instrText>
+            </w:r>
+            <w:r>
+              <w:rPr>
+                <w:noProof/>
+                <w:webHidden/>
+              </w:rPr>
+            </w:r>
+            <w:r>
+              <w:rPr>
+                <w:noProof/>
+                <w:webHidden/>
+              </w:rPr>
+              <w:fldChar w:fldCharType="separate"/>
+            </w:r>
+            <w:r>
+              <w:rPr>
+                <w:noProof/>
+                <w:webHidden/>
+              </w:rPr>
+              <w:t>9</w:t>
             </w:r>
             <w:r>
               <w:rPr>
@@ -983,7 +1190,7 @@
               <w:lang w:eastAsia="en-CA"/>
             </w:rPr>
           </w:pPr>
-          <w:hyperlink w:anchor="_Toc88085222" w:history="1">
+          <w:hyperlink w:anchor="_Toc88269919" w:history="1">
             <w:r>
               <w:rPr>
                 <w:rStyle w:val="Hyperlink"/>
@@ -1010,7 +1217,7 @@
                 <w:noProof/>
                 <w:webHidden/>
               </w:rPr>
-              <w:instrText xml:space="preserve"> PAGEREF _Toc88085222 \h </w:instrText>
+              <w:instrText xml:space="preserve"> PAGEREF _Toc88269919 \h </w:instrText>
             </w:r>
             <w:r>
               <w:rPr>
@@ -1030,7 +1237,7 @@
                 <w:noProof/>
                 <w:webHidden/>
               </w:rPr>
-              <w:t>4</w:t>
+              <w:t>10</w:t>
             </w:r>
             <w:r>
               <w:rPr>
@@ -1052,7 +1259,7 @@
               <w:lang w:eastAsia="en-CA"/>
             </w:rPr>
           </w:pPr>
-          <w:hyperlink w:anchor="_Toc88085223" w:history="1">
+          <w:hyperlink w:anchor="_Toc88269921" w:history="1">
             <w:r>
               <w:rPr>
                 <w:rStyle w:val="Hyperlink"/>
@@ -1079,7 +1286,7 @@
                 <w:noProof/>
                 <w:webHidden/>
               </w:rPr>
-              <w:instrText xml:space="preserve"> PAGEREF _Toc88085223 \h </w:instrText>
+              <w:instrText xml:space="preserve"> PAGEREF _Toc88269921 \h </w:instrText>
             </w:r>
             <w:r>
               <w:rPr>
@@ -1099,7 +1306,7 @@
                 <w:noProof/>
                 <w:webHidden/>
               </w:rPr>
-              <w:t>5</w:t>
+              <w:t>13</w:t>
             </w:r>
             <w:r>
               <w:rPr>
@@ -1121,7 +1328,7 @@
               <w:lang w:eastAsia="en-CA"/>
             </w:rPr>
           </w:pPr>
-          <w:hyperlink w:anchor="_Toc88085224" w:history="1">
+          <w:hyperlink w:anchor="_Toc88269922" w:history="1">
             <w:r>
               <w:rPr>
                 <w:rStyle w:val="Hyperlink"/>
@@ -1148,7 +1355,7 @@
                 <w:noProof/>
                 <w:webHidden/>
               </w:rPr>
-              <w:instrText xml:space="preserve"> PAGEREF _Toc88085224 \h </w:instrText>
+              <w:instrText xml:space="preserve"> PAGEREF _Toc88269922 \h </w:instrText>
             </w:r>
             <w:r>
               <w:rPr>
@@ -1168,7 +1375,7 @@
                 <w:noProof/>
                 <w:webHidden/>
               </w:rPr>
-              <w:t>5</w:t>
+              <w:t>14</w:t>
             </w:r>
             <w:r>
               <w:rPr>
@@ -1190,7 +1397,7 @@
               <w:lang w:eastAsia="en-CA"/>
             </w:rPr>
           </w:pPr>
-          <w:hyperlink w:anchor="_Toc88085225" w:history="1">
+          <w:hyperlink w:anchor="_Toc88269923" w:history="1">
             <w:r>
               <w:rPr>
                 <w:rStyle w:val="Hyperlink"/>
@@ -1217,7 +1424,7 @@
                 <w:noProof/>
                 <w:webHidden/>
               </w:rPr>
-              <w:instrText xml:space="preserve"> PAGEREF _Toc88085225 \h </w:instrText>
+              <w:instrText xml:space="preserve"> PAGEREF _Toc88269923 \h </w:instrText>
             </w:r>
             <w:r>
               <w:rPr>
@@ -1237,7 +1444,7 @@
                 <w:noProof/>
                 <w:webHidden/>
               </w:rPr>
-              <w:t>6</w:t>
+              <w:t>15</w:t>
             </w:r>
             <w:r>
               <w:rPr>
@@ -1259,7 +1466,7 @@
               <w:lang w:eastAsia="en-CA"/>
             </w:rPr>
           </w:pPr>
-          <w:hyperlink w:anchor="_Toc88085226" w:history="1">
+          <w:hyperlink w:anchor="_Toc88269924" w:history="1">
             <w:r>
               <w:rPr>
                 <w:rStyle w:val="Hyperlink"/>
@@ -1286,7 +1493,7 @@
                 <w:noProof/>
                 <w:webHidden/>
               </w:rPr>
-              <w:instrText xml:space="preserve"> PAGEREF _Toc88085226 \h </w:instrText>
+              <w:instrText xml:space="preserve"> PAGEREF _Toc88269924 \h </w:instrText>
             </w:r>
             <w:r>
               <w:rPr>
@@ -1306,7 +1513,7 @@
                 <w:noProof/>
                 <w:webHidden/>
               </w:rPr>
-              <w:t>6</w:t>
+              <w:t>15</w:t>
             </w:r>
             <w:r>
               <w:rPr>
@@ -1328,7 +1535,7 @@
               <w:lang w:eastAsia="en-CA"/>
             </w:rPr>
           </w:pPr>
-          <w:hyperlink w:anchor="_Toc88085227" w:history="1">
+          <w:hyperlink w:anchor="_Toc88269925" w:history="1">
             <w:r>
               <w:rPr>
                 <w:rStyle w:val="Hyperlink"/>
@@ -1355,7 +1562,7 @@
                 <w:noProof/>
                 <w:webHidden/>
               </w:rPr>
-              <w:instrText xml:space="preserve"> PAGEREF _Toc88085227 \h </w:instrText>
+              <w:instrText xml:space="preserve"> PAGEREF _Toc88269925 \h </w:instrText>
             </w:r>
             <w:r>
               <w:rPr>
@@ -1375,7 +1582,7 @@
                 <w:noProof/>
                 <w:webHidden/>
               </w:rPr>
-              <w:t>7</w:t>
+              <w:t>15</w:t>
             </w:r>
             <w:r>
               <w:rPr>
@@ -1397,7 +1604,7 @@
               <w:lang w:eastAsia="en-CA"/>
             </w:rPr>
           </w:pPr>
-          <w:hyperlink w:anchor="_Toc88085228" w:history="1">
+          <w:hyperlink w:anchor="_Toc88269926" w:history="1">
             <w:r>
               <w:rPr>
                 <w:rStyle w:val="Hyperlink"/>
@@ -1424,7 +1631,7 @@
                 <w:noProof/>
                 <w:webHidden/>
               </w:rPr>
-              <w:instrText xml:space="preserve"> PAGEREF _Toc88085228 \h </w:instrText>
+              <w:instrText xml:space="preserve"> PAGEREF _Toc88269926 \h </w:instrText>
             </w:r>
             <w:r>
               <w:rPr>
@@ -1444,7 +1651,7 @@
                 <w:noProof/>
                 <w:webHidden/>
               </w:rPr>
-              <w:t>7</w:t>
+              <w:t>16</w:t>
             </w:r>
             <w:r>
               <w:rPr>
@@ -1466,7 +1673,7 @@
               <w:lang w:eastAsia="en-CA"/>
             </w:rPr>
           </w:pPr>
-          <w:hyperlink w:anchor="_Toc88085229" w:history="1">
+          <w:hyperlink w:anchor="_Toc88269927" w:history="1">
             <w:r>
               <w:rPr>
                 <w:rStyle w:val="Hyperlink"/>
@@ -1493,7 +1700,7 @@
                 <w:noProof/>
                 <w:webHidden/>
               </w:rPr>
-              <w:instrText xml:space="preserve"> PAGEREF _Toc88085229 \h </w:instrText>
+              <w:instrText xml:space="preserve"> PAGEREF _Toc88269927 \h </w:instrText>
             </w:r>
             <w:r>
               <w:rPr>
@@ -1513,7 +1720,7 @@
                 <w:noProof/>
                 <w:webHidden/>
               </w:rPr>
-              <w:t>7</w:t>
+              <w:t>16</w:t>
             </w:r>
             <w:r>
               <w:rPr>
@@ -1535,7 +1742,7 @@
               <w:lang w:eastAsia="en-CA"/>
             </w:rPr>
           </w:pPr>
-          <w:hyperlink w:anchor="_Toc88085230" w:history="1">
+          <w:hyperlink w:anchor="_Toc88269928" w:history="1">
             <w:r>
               <w:rPr>
                 <w:rStyle w:val="Hyperlink"/>
@@ -1562,7 +1769,7 @@
                 <w:noProof/>
                 <w:webHidden/>
               </w:rPr>
-              <w:instrText xml:space="preserve"> PAGEREF _Toc88085230 \h </w:instrText>
+              <w:instrText xml:space="preserve"> PAGEREF _Toc88269928 \h </w:instrText>
             </w:r>
             <w:r>
               <w:rPr>
@@ -1582,7 +1789,7 @@
                 <w:noProof/>
                 <w:webHidden/>
               </w:rPr>
-              <w:t>8</w:t>
+              <w:t>17</w:t>
             </w:r>
             <w:r>
               <w:rPr>
@@ -1646,7 +1853,7 @@
           <w:bCs w:val="0"/>
         </w:rPr>
       </w:pPr>
-      <w:bookmarkStart w:id="0" w:name="_Toc88085218"/>
+      <w:bookmarkStart w:id="0" w:name="_Toc88269912"/>
       <w:r>
         <w:rPr>
           <w:rStyle w:val="Strong"/>
@@ -1671,7 +1878,881 @@
           <w:sz w:val="24"/>
           <w:szCs w:val="24"/>
         </w:rPr>
-        <w:br w:type="page"/>
+        <w:t>Version 1.0</w:t>
+      </w:r>
+    </w:p>
+    <w:p>
+      <w:pPr>
+        <w:pStyle w:val="ListParagraph"/>
+        <w:numPr>
+          <w:ilvl w:val="0"/>
+          <w:numId w:val="2"/>
+        </w:numPr>
+        <w:spacing w:before="240"/>
+        <w:ind w:left="709" w:hanging="283"/>
+        <w:rPr>
+          <w:sz w:val="24"/>
+          <w:szCs w:val="24"/>
+        </w:rPr>
+      </w:pPr>
+      <w:r>
+        <w:rPr>
+          <w:sz w:val="24"/>
+          <w:szCs w:val="24"/>
+        </w:rPr>
+        <w:t xml:space="preserve">Added </w:t>
+      </w:r>
+      <w:r>
+        <w:rPr>
+          <w:sz w:val="24"/>
+          <w:szCs w:val="24"/>
+        </w:rPr>
+        <w:t>Game Overview</w:t>
+      </w:r>
+    </w:p>
+    <w:p>
+      <w:pPr>
+        <w:pStyle w:val="ListParagraph"/>
+        <w:numPr>
+          <w:ilvl w:val="1"/>
+          <w:numId w:val="2"/>
+        </w:numPr>
+        <w:spacing w:before="240"/>
+        <w:ind w:left="1134"/>
+        <w:rPr>
+          <w:sz w:val="24"/>
+          <w:szCs w:val="24"/>
+        </w:rPr>
+      </w:pPr>
+      <w:r>
+        <w:rPr>
+          <w:sz w:val="24"/>
+          <w:szCs w:val="24"/>
+        </w:rPr>
+        <w:t>Described entire description of how the game works and the goal of the game</w:t>
+      </w:r>
+    </w:p>
+    <w:p>
+      <w:pPr>
+        <w:pStyle w:val="ListParagraph"/>
+        <w:numPr>
+          <w:ilvl w:val="0"/>
+          <w:numId w:val="2"/>
+        </w:numPr>
+        <w:spacing w:before="240"/>
+        <w:ind w:left="709" w:hanging="283"/>
+        <w:rPr>
+          <w:sz w:val="24"/>
+          <w:szCs w:val="24"/>
+        </w:rPr>
+      </w:pPr>
+      <w:r>
+        <w:rPr>
+          <w:sz w:val="24"/>
+          <w:szCs w:val="24"/>
+        </w:rPr>
+        <w:t xml:space="preserve">Added </w:t>
+      </w:r>
+      <w:r>
+        <w:rPr>
+          <w:sz w:val="24"/>
+          <w:szCs w:val="24"/>
+        </w:rPr>
+        <w:t>Controls</w:t>
+      </w:r>
+    </w:p>
+    <w:p>
+      <w:pPr>
+        <w:pStyle w:val="ListParagraph"/>
+        <w:numPr>
+          <w:ilvl w:val="1"/>
+          <w:numId w:val="2"/>
+        </w:numPr>
+        <w:spacing w:before="240"/>
+        <w:ind w:left="1134"/>
+        <w:rPr>
+          <w:sz w:val="24"/>
+          <w:szCs w:val="24"/>
+        </w:rPr>
+      </w:pPr>
+      <w:r>
+        <w:rPr>
+          <w:sz w:val="24"/>
+          <w:szCs w:val="24"/>
+        </w:rPr>
+        <w:t>Described the game control UI for touch screen</w:t>
+      </w:r>
+    </w:p>
+    <w:p>
+      <w:pPr>
+        <w:pStyle w:val="ListParagraph"/>
+        <w:numPr>
+          <w:ilvl w:val="1"/>
+          <w:numId w:val="2"/>
+        </w:numPr>
+        <w:spacing w:before="240"/>
+        <w:ind w:left="1134"/>
+        <w:rPr>
+          <w:sz w:val="24"/>
+          <w:szCs w:val="24"/>
+        </w:rPr>
+      </w:pPr>
+      <w:r>
+        <w:rPr>
+          <w:sz w:val="24"/>
+          <w:szCs w:val="24"/>
+        </w:rPr>
+        <w:t>Described how the game control relates to player’s movement</w:t>
+      </w:r>
+    </w:p>
+    <w:p>
+      <w:pPr>
+        <w:pStyle w:val="ListParagraph"/>
+        <w:numPr>
+          <w:ilvl w:val="0"/>
+          <w:numId w:val="2"/>
+        </w:numPr>
+        <w:spacing w:before="240"/>
+        <w:ind w:left="709" w:hanging="283"/>
+        <w:rPr>
+          <w:sz w:val="24"/>
+          <w:szCs w:val="24"/>
+        </w:rPr>
+      </w:pPr>
+      <w:r>
+        <w:rPr>
+          <w:sz w:val="24"/>
+          <w:szCs w:val="24"/>
+        </w:rPr>
+        <w:t xml:space="preserve">Added </w:t>
+      </w:r>
+      <w:r>
+        <w:rPr>
+          <w:sz w:val="24"/>
+          <w:szCs w:val="24"/>
+        </w:rPr>
+        <w:t>all</w:t>
+      </w:r>
+      <w:r>
+        <w:rPr>
+          <w:sz w:val="24"/>
+          <w:szCs w:val="24"/>
+        </w:rPr>
+        <w:t xml:space="preserve"> Interface sketches of mobile game layout</w:t>
+      </w:r>
+    </w:p>
+    <w:p>
+      <w:pPr>
+        <w:pStyle w:val="ListParagraph"/>
+        <w:numPr>
+          <w:ilvl w:val="1"/>
+          <w:numId w:val="2"/>
+        </w:numPr>
+        <w:spacing w:before="240"/>
+        <w:ind w:left="1134"/>
+        <w:rPr>
+          <w:sz w:val="24"/>
+          <w:szCs w:val="24"/>
+        </w:rPr>
+      </w:pPr>
+      <w:r>
+        <w:rPr>
+          <w:sz w:val="24"/>
+          <w:szCs w:val="24"/>
+        </w:rPr>
+        <w:t>Screenshots</w:t>
+      </w:r>
+      <w:r>
+        <w:rPr>
+          <w:sz w:val="24"/>
+          <w:szCs w:val="24"/>
+        </w:rPr>
+        <w:t xml:space="preserve"> added: </w:t>
+      </w:r>
+      <w:r>
+        <w:rPr>
+          <w:sz w:val="24"/>
+          <w:szCs w:val="24"/>
+        </w:rPr>
+        <w:t xml:space="preserve">Entire layout of game, </w:t>
+      </w:r>
+      <w:r>
+        <w:rPr>
+          <w:sz w:val="24"/>
+          <w:szCs w:val="24"/>
+        </w:rPr>
+        <w:t>Main Menu, Instructions, Credits, Level 1, Level 2, Level 3, Game Over</w:t>
+      </w:r>
+    </w:p>
+    <w:p>
+      <w:pPr>
+        <w:pStyle w:val="ListParagraph"/>
+        <w:numPr>
+          <w:ilvl w:val="0"/>
+          <w:numId w:val="2"/>
+        </w:numPr>
+        <w:spacing w:before="240"/>
+        <w:ind w:left="709"/>
+        <w:rPr>
+          <w:sz w:val="24"/>
+          <w:szCs w:val="24"/>
+        </w:rPr>
+      </w:pPr>
+      <w:r>
+        <w:rPr>
+          <w:sz w:val="24"/>
+          <w:szCs w:val="24"/>
+        </w:rPr>
+        <w:t>Added Screen Description</w:t>
+      </w:r>
+      <w:bookmarkStart w:id="1" w:name="_Hlk88402252"/>
+      <w:r>
+        <w:rPr>
+          <w:sz w:val="24"/>
+          <w:szCs w:val="24"/>
+        </w:rPr>
+        <w:t>s</w:t>
+      </w:r>
+    </w:p>
+    <w:p>
+      <w:pPr>
+        <w:pStyle w:val="ListParagraph"/>
+        <w:numPr>
+          <w:ilvl w:val="1"/>
+          <w:numId w:val="2"/>
+        </w:numPr>
+        <w:spacing w:before="240"/>
+        <w:ind w:left="1134"/>
+        <w:rPr>
+          <w:sz w:val="24"/>
+          <w:szCs w:val="24"/>
+        </w:rPr>
+      </w:pPr>
+      <w:r>
+        <w:rPr>
+          <w:sz w:val="24"/>
+          <w:szCs w:val="24"/>
+        </w:rPr>
+        <w:t>D</w:t>
+      </w:r>
+      <w:r>
+        <w:rPr>
+          <w:sz w:val="24"/>
+          <w:szCs w:val="24"/>
+        </w:rPr>
+        <w:t>escribed the design and the goal for each screen</w:t>
+      </w:r>
+    </w:p>
+    <w:p>
+      <w:pPr>
+        <w:pStyle w:val="ListParagraph"/>
+        <w:numPr>
+          <w:ilvl w:val="1"/>
+          <w:numId w:val="2"/>
+        </w:numPr>
+        <w:spacing w:before="240"/>
+        <w:ind w:left="1134"/>
+        <w:rPr>
+          <w:sz w:val="24"/>
+          <w:szCs w:val="24"/>
+        </w:rPr>
+      </w:pPr>
+      <w:r>
+        <w:rPr>
+          <w:sz w:val="24"/>
+          <w:szCs w:val="24"/>
+        </w:rPr>
+        <w:t>Added screenshots of each game screen from Unity Editor</w:t>
+      </w:r>
+    </w:p>
+    <w:p>
+      <w:pPr>
+        <w:pStyle w:val="ListParagraph"/>
+        <w:numPr>
+          <w:ilvl w:val="1"/>
+          <w:numId w:val="2"/>
+        </w:numPr>
+        <w:spacing w:before="240"/>
+        <w:ind w:left="1134"/>
+        <w:rPr>
+          <w:sz w:val="24"/>
+          <w:szCs w:val="24"/>
+        </w:rPr>
+      </w:pPr>
+      <w:r>
+        <w:rPr>
+          <w:sz w:val="24"/>
+          <w:szCs w:val="24"/>
+        </w:rPr>
+        <w:t>Screens added: Main Menu, Instructions, Credits, Level 1, Level 2, Level 3, Game Over</w:t>
+      </w:r>
+    </w:p>
+    <w:p>
+      <w:pPr>
+        <w:pStyle w:val="ListParagraph"/>
+        <w:numPr>
+          <w:ilvl w:val="0"/>
+          <w:numId w:val="2"/>
+        </w:numPr>
+        <w:tabs>
+          <w:tab w:val="left" w:pos="349"/>
+        </w:tabs>
+        <w:spacing w:before="240"/>
+        <w:ind w:left="709"/>
+        <w:rPr>
+          <w:sz w:val="24"/>
+          <w:szCs w:val="24"/>
+        </w:rPr>
+      </w:pPr>
+      <w:r>
+        <w:rPr>
+          <w:sz w:val="24"/>
+          <w:szCs w:val="24"/>
+        </w:rPr>
+        <w:t>Added Game World</w:t>
+      </w:r>
+    </w:p>
+    <w:p>
+      <w:pPr>
+        <w:pStyle w:val="ListParagraph"/>
+        <w:numPr>
+          <w:ilvl w:val="1"/>
+          <w:numId w:val="2"/>
+        </w:numPr>
+        <w:tabs>
+          <w:tab w:val="left" w:pos="349"/>
+        </w:tabs>
+        <w:spacing w:before="240"/>
+        <w:ind w:left="1134"/>
+        <w:rPr>
+          <w:sz w:val="24"/>
+          <w:szCs w:val="24"/>
+        </w:rPr>
+      </w:pPr>
+      <w:r>
+        <w:rPr>
+          <w:sz w:val="24"/>
+          <w:szCs w:val="24"/>
+        </w:rPr>
+        <w:t>D</w:t>
+      </w:r>
+      <w:r>
+        <w:rPr>
+          <w:sz w:val="24"/>
+          <w:szCs w:val="24"/>
+        </w:rPr>
+        <w:t>escribed the different types of platforms and themes the game world will have</w:t>
+      </w:r>
+    </w:p>
+    <w:p>
+      <w:pPr>
+        <w:pStyle w:val="ListParagraph"/>
+        <w:numPr>
+          <w:ilvl w:val="0"/>
+          <w:numId w:val="2"/>
+        </w:numPr>
+        <w:tabs>
+          <w:tab w:val="left" w:pos="349"/>
+        </w:tabs>
+        <w:spacing w:before="240"/>
+        <w:ind w:left="709"/>
+        <w:rPr>
+          <w:sz w:val="24"/>
+          <w:szCs w:val="24"/>
+        </w:rPr>
+      </w:pPr>
+      <w:r>
+        <w:rPr>
+          <w:sz w:val="24"/>
+          <w:szCs w:val="24"/>
+        </w:rPr>
+        <w:t>Added Levels</w:t>
+      </w:r>
+    </w:p>
+    <w:p>
+      <w:pPr>
+        <w:pStyle w:val="ListParagraph"/>
+        <w:numPr>
+          <w:ilvl w:val="1"/>
+          <w:numId w:val="2"/>
+        </w:numPr>
+        <w:tabs>
+          <w:tab w:val="left" w:pos="349"/>
+        </w:tabs>
+        <w:spacing w:before="240"/>
+        <w:ind w:left="1134"/>
+        <w:rPr>
+          <w:sz w:val="24"/>
+          <w:szCs w:val="24"/>
+        </w:rPr>
+      </w:pPr>
+      <w:r>
+        <w:rPr>
+          <w:sz w:val="24"/>
+          <w:szCs w:val="24"/>
+        </w:rPr>
+        <w:t>D</w:t>
+      </w:r>
+      <w:r>
+        <w:rPr>
+          <w:sz w:val="24"/>
+          <w:szCs w:val="24"/>
+        </w:rPr>
+        <w:t>escribed the three levels the game world will have</w:t>
+      </w:r>
+    </w:p>
+    <w:p>
+      <w:pPr>
+        <w:pStyle w:val="ListParagraph"/>
+        <w:numPr>
+          <w:ilvl w:val="1"/>
+          <w:numId w:val="2"/>
+        </w:numPr>
+        <w:tabs>
+          <w:tab w:val="left" w:pos="349"/>
+        </w:tabs>
+        <w:spacing w:before="240"/>
+        <w:ind w:left="1134"/>
+        <w:rPr>
+          <w:sz w:val="24"/>
+          <w:szCs w:val="24"/>
+        </w:rPr>
+      </w:pPr>
+      <w:r>
+        <w:rPr>
+          <w:sz w:val="24"/>
+          <w:szCs w:val="24"/>
+        </w:rPr>
+        <w:t>D</w:t>
+      </w:r>
+      <w:r>
+        <w:rPr>
+          <w:sz w:val="24"/>
+          <w:szCs w:val="24"/>
+        </w:rPr>
+        <w:t>escribed the goal for each level</w:t>
+      </w:r>
+    </w:p>
+    <w:p>
+      <w:pPr>
+        <w:pStyle w:val="ListParagraph"/>
+        <w:numPr>
+          <w:ilvl w:val="1"/>
+          <w:numId w:val="2"/>
+        </w:numPr>
+        <w:tabs>
+          <w:tab w:val="left" w:pos="349"/>
+        </w:tabs>
+        <w:spacing w:before="240"/>
+        <w:ind w:left="1134"/>
+        <w:rPr>
+          <w:sz w:val="24"/>
+          <w:szCs w:val="24"/>
+        </w:rPr>
+      </w:pPr>
+      <w:r>
+        <w:rPr>
+          <w:sz w:val="24"/>
+          <w:szCs w:val="24"/>
+        </w:rPr>
+        <w:t>D</w:t>
+      </w:r>
+      <w:r>
+        <w:rPr>
+          <w:sz w:val="24"/>
+          <w:szCs w:val="24"/>
+        </w:rPr>
+        <w:t>escribed the types of enemies and platform each level has</w:t>
+      </w:r>
+    </w:p>
+    <w:p>
+      <w:pPr>
+        <w:pStyle w:val="ListParagraph"/>
+        <w:numPr>
+          <w:ilvl w:val="0"/>
+          <w:numId w:val="2"/>
+        </w:numPr>
+        <w:tabs>
+          <w:tab w:val="left" w:pos="349"/>
+        </w:tabs>
+        <w:spacing w:before="240"/>
+        <w:ind w:left="709"/>
+        <w:rPr>
+          <w:sz w:val="24"/>
+          <w:szCs w:val="24"/>
+        </w:rPr>
+      </w:pPr>
+      <w:r>
+        <w:rPr>
+          <w:sz w:val="24"/>
+          <w:szCs w:val="24"/>
+        </w:rPr>
+        <w:t>Added Character</w:t>
+      </w:r>
+    </w:p>
+    <w:p>
+      <w:pPr>
+        <w:pStyle w:val="ListParagraph"/>
+        <w:numPr>
+          <w:ilvl w:val="1"/>
+          <w:numId w:val="2"/>
+        </w:numPr>
+        <w:tabs>
+          <w:tab w:val="left" w:pos="349"/>
+        </w:tabs>
+        <w:spacing w:before="240"/>
+        <w:ind w:left="1134"/>
+        <w:rPr>
+          <w:sz w:val="24"/>
+          <w:szCs w:val="24"/>
+        </w:rPr>
+      </w:pPr>
+      <w:r>
+        <w:rPr>
+          <w:sz w:val="24"/>
+          <w:szCs w:val="24"/>
+        </w:rPr>
+        <w:t>D</w:t>
+      </w:r>
+      <w:r>
+        <w:rPr>
+          <w:sz w:val="24"/>
+          <w:szCs w:val="24"/>
+        </w:rPr>
+        <w:t>escribed the player</w:t>
+      </w:r>
+      <w:r>
+        <w:rPr>
+          <w:sz w:val="24"/>
+          <w:szCs w:val="24"/>
+        </w:rPr>
+        <w:t xml:space="preserve"> and its abilities</w:t>
+      </w:r>
+    </w:p>
+    <w:p>
+      <w:pPr>
+        <w:pStyle w:val="ListParagraph"/>
+        <w:numPr>
+          <w:ilvl w:val="0"/>
+          <w:numId w:val="2"/>
+        </w:numPr>
+        <w:tabs>
+          <w:tab w:val="left" w:pos="349"/>
+        </w:tabs>
+        <w:spacing w:before="240"/>
+        <w:ind w:left="709"/>
+        <w:rPr>
+          <w:sz w:val="24"/>
+          <w:szCs w:val="24"/>
+        </w:rPr>
+      </w:pPr>
+      <w:r>
+        <w:rPr>
+          <w:sz w:val="24"/>
+          <w:szCs w:val="24"/>
+        </w:rPr>
+        <w:t>Added Weapons</w:t>
+      </w:r>
+    </w:p>
+    <w:p>
+      <w:pPr>
+        <w:pStyle w:val="ListParagraph"/>
+        <w:numPr>
+          <w:ilvl w:val="1"/>
+          <w:numId w:val="2"/>
+        </w:numPr>
+        <w:tabs>
+          <w:tab w:val="left" w:pos="349"/>
+        </w:tabs>
+        <w:spacing w:before="240"/>
+        <w:ind w:left="1134"/>
+        <w:rPr>
+          <w:sz w:val="24"/>
+          <w:szCs w:val="24"/>
+        </w:rPr>
+      </w:pPr>
+      <w:r>
+        <w:rPr>
+          <w:sz w:val="24"/>
+          <w:szCs w:val="24"/>
+        </w:rPr>
+        <w:t>Described the player’s weapon</w:t>
+      </w:r>
+    </w:p>
+    <w:p>
+      <w:pPr>
+        <w:pStyle w:val="ListParagraph"/>
+        <w:numPr>
+          <w:ilvl w:val="0"/>
+          <w:numId w:val="2"/>
+        </w:numPr>
+        <w:tabs>
+          <w:tab w:val="left" w:pos="349"/>
+        </w:tabs>
+        <w:spacing w:before="240"/>
+        <w:ind w:left="709"/>
+        <w:rPr>
+          <w:sz w:val="24"/>
+          <w:szCs w:val="24"/>
+        </w:rPr>
+      </w:pPr>
+      <w:r>
+        <w:rPr>
+          <w:sz w:val="24"/>
+          <w:szCs w:val="24"/>
+        </w:rPr>
+        <w:t>Added Scoring</w:t>
+      </w:r>
+    </w:p>
+    <w:p>
+      <w:pPr>
+        <w:pStyle w:val="ListParagraph"/>
+        <w:numPr>
+          <w:ilvl w:val="1"/>
+          <w:numId w:val="2"/>
+        </w:numPr>
+        <w:tabs>
+          <w:tab w:val="left" w:pos="349"/>
+        </w:tabs>
+        <w:spacing w:before="240"/>
+        <w:ind w:left="1134"/>
+        <w:rPr>
+          <w:sz w:val="24"/>
+          <w:szCs w:val="24"/>
+        </w:rPr>
+      </w:pPr>
+      <w:r>
+        <w:rPr>
+          <w:sz w:val="24"/>
+          <w:szCs w:val="24"/>
+        </w:rPr>
+        <w:t>D</w:t>
+      </w:r>
+      <w:r>
+        <w:rPr>
+          <w:sz w:val="24"/>
+          <w:szCs w:val="24"/>
+        </w:rPr>
+        <w:t>escribed the</w:t>
+      </w:r>
+      <w:r>
+        <w:rPr>
+          <w:sz w:val="24"/>
+          <w:szCs w:val="24"/>
+        </w:rPr>
+        <w:t xml:space="preserve"> basic</w:t>
+      </w:r>
+      <w:r>
+        <w:rPr>
+          <w:sz w:val="24"/>
+          <w:szCs w:val="24"/>
+        </w:rPr>
+        <w:t xml:space="preserve"> scoring system for game</w:t>
+      </w:r>
+    </w:p>
+    <w:p>
+      <w:pPr>
+        <w:pStyle w:val="ListParagraph"/>
+        <w:numPr>
+          <w:ilvl w:val="1"/>
+          <w:numId w:val="2"/>
+        </w:numPr>
+        <w:tabs>
+          <w:tab w:val="left" w:pos="349"/>
+        </w:tabs>
+        <w:spacing w:before="240"/>
+        <w:ind w:left="1134"/>
+        <w:rPr>
+          <w:sz w:val="24"/>
+          <w:szCs w:val="24"/>
+        </w:rPr>
+      </w:pPr>
+      <w:r>
+        <w:rPr>
+          <w:sz w:val="24"/>
+          <w:szCs w:val="24"/>
+        </w:rPr>
+        <w:t>Items (</w:t>
+      </w:r>
+      <w:proofErr w:type="gramStart"/>
+      <w:r>
+        <w:rPr>
+          <w:sz w:val="24"/>
+          <w:szCs w:val="24"/>
+        </w:rPr>
+        <w:t>e.g.</w:t>
+      </w:r>
+      <w:proofErr w:type="gramEnd"/>
+      <w:r>
+        <w:rPr>
+          <w:sz w:val="24"/>
+          <w:szCs w:val="24"/>
+        </w:rPr>
+        <w:t xml:space="preserve"> gold stars) &amp; coins will boost scoring system</w:t>
+      </w:r>
+    </w:p>
+    <w:p>
+      <w:pPr>
+        <w:pStyle w:val="ListParagraph"/>
+        <w:numPr>
+          <w:ilvl w:val="1"/>
+          <w:numId w:val="2"/>
+        </w:numPr>
+        <w:tabs>
+          <w:tab w:val="left" w:pos="349"/>
+        </w:tabs>
+        <w:spacing w:before="240"/>
+        <w:ind w:left="1134"/>
+        <w:rPr>
+          <w:sz w:val="24"/>
+          <w:szCs w:val="24"/>
+        </w:rPr>
+      </w:pPr>
+      <w:r>
+        <w:rPr>
+          <w:sz w:val="24"/>
+          <w:szCs w:val="24"/>
+        </w:rPr>
+        <w:t>Enemies and obstacles the player has dodged will increase score</w:t>
+      </w:r>
+    </w:p>
+    <w:p>
+      <w:pPr>
+        <w:pStyle w:val="ListParagraph"/>
+        <w:numPr>
+          <w:ilvl w:val="0"/>
+          <w:numId w:val="2"/>
+        </w:numPr>
+        <w:tabs>
+          <w:tab w:val="left" w:pos="349"/>
+        </w:tabs>
+        <w:spacing w:before="240"/>
+        <w:ind w:left="709"/>
+        <w:rPr>
+          <w:sz w:val="24"/>
+          <w:szCs w:val="24"/>
+        </w:rPr>
+      </w:pPr>
+      <w:r>
+        <w:rPr>
+          <w:sz w:val="24"/>
+          <w:szCs w:val="24"/>
+        </w:rPr>
+        <w:t>Added Sound Index</w:t>
+      </w:r>
+    </w:p>
+    <w:p>
+      <w:pPr>
+        <w:pStyle w:val="ListParagraph"/>
+        <w:numPr>
+          <w:ilvl w:val="1"/>
+          <w:numId w:val="2"/>
+        </w:numPr>
+        <w:tabs>
+          <w:tab w:val="left" w:pos="349"/>
+        </w:tabs>
+        <w:spacing w:before="240"/>
+        <w:ind w:left="1134"/>
+        <w:rPr>
+          <w:sz w:val="24"/>
+          <w:szCs w:val="24"/>
+        </w:rPr>
+      </w:pPr>
+      <w:r>
+        <w:rPr>
+          <w:sz w:val="24"/>
+          <w:szCs w:val="24"/>
+        </w:rPr>
+        <w:t>Added types of sound effects and background music each screen will have</w:t>
+      </w:r>
+    </w:p>
+    <w:p>
+      <w:pPr>
+        <w:pStyle w:val="ListParagraph"/>
+        <w:numPr>
+          <w:ilvl w:val="0"/>
+          <w:numId w:val="2"/>
+        </w:numPr>
+        <w:tabs>
+          <w:tab w:val="left" w:pos="349"/>
+        </w:tabs>
+        <w:spacing w:before="240"/>
+        <w:ind w:left="709"/>
+        <w:rPr>
+          <w:sz w:val="24"/>
+          <w:szCs w:val="24"/>
+        </w:rPr>
+      </w:pPr>
+      <w:r>
+        <w:rPr>
+          <w:sz w:val="24"/>
+          <w:szCs w:val="24"/>
+        </w:rPr>
+        <w:t>Added Art / Multimedia Index</w:t>
+      </w:r>
+    </w:p>
+    <w:p>
+      <w:pPr>
+        <w:pStyle w:val="ListParagraph"/>
+        <w:numPr>
+          <w:ilvl w:val="1"/>
+          <w:numId w:val="2"/>
+        </w:numPr>
+        <w:tabs>
+          <w:tab w:val="left" w:pos="349"/>
+        </w:tabs>
+        <w:spacing w:before="240"/>
+        <w:ind w:left="1134"/>
+        <w:rPr>
+          <w:sz w:val="24"/>
+          <w:szCs w:val="24"/>
+        </w:rPr>
+      </w:pPr>
+      <w:r>
+        <w:rPr>
+          <w:sz w:val="24"/>
+          <w:szCs w:val="24"/>
+        </w:rPr>
+        <w:t xml:space="preserve">Added types of </w:t>
+      </w:r>
+      <w:r>
+        <w:rPr>
+          <w:sz w:val="24"/>
+          <w:szCs w:val="24"/>
+        </w:rPr>
+        <w:t>art assets used for the game</w:t>
+      </w:r>
+    </w:p>
+    <w:p>
+      <w:pPr>
+        <w:pStyle w:val="ListParagraph"/>
+        <w:numPr>
+          <w:ilvl w:val="1"/>
+          <w:numId w:val="2"/>
+        </w:numPr>
+        <w:tabs>
+          <w:tab w:val="left" w:pos="349"/>
+        </w:tabs>
+        <w:spacing w:before="240"/>
+        <w:ind w:left="1134"/>
+        <w:rPr>
+          <w:sz w:val="24"/>
+          <w:szCs w:val="24"/>
+        </w:rPr>
+      </w:pPr>
+      <w:r>
+        <w:rPr>
+          <w:sz w:val="24"/>
+          <w:szCs w:val="24"/>
+        </w:rPr>
+        <w:t xml:space="preserve">Added screenshots and descriptions for each character, enemy, platform, </w:t>
+      </w:r>
+      <w:r>
+        <w:rPr>
+          <w:sz w:val="24"/>
+          <w:szCs w:val="24"/>
+        </w:rPr>
+        <w:t>and items that will be used in the game</w:t>
       </w:r>
     </w:p>
     <w:p>
@@ -1683,7 +2764,8 @@
           <w:bCs w:val="0"/>
         </w:rPr>
       </w:pPr>
-      <w:bookmarkStart w:id="1" w:name="_Toc88085219"/>
+      <w:bookmarkStart w:id="2" w:name="_Toc88269913"/>
+      <w:bookmarkEnd w:id="1"/>
       <w:r>
         <w:rPr>
           <w:rStyle w:val="Strong"/>
@@ -1693,7 +2775,7 @@
         <w:lastRenderedPageBreak/>
         <w:t>Game Overview</w:t>
       </w:r>
-      <w:bookmarkEnd w:id="1"/>
+      <w:bookmarkEnd w:id="2"/>
       <w:r>
         <w:rPr>
           <w:rStyle w:val="Strong"/>
@@ -1764,11 +2846,11 @@
       <w:pPr>
         <w:pStyle w:val="Heading1"/>
       </w:pPr>
-      <w:bookmarkStart w:id="2" w:name="_Toc88085220"/>
+      <w:bookmarkStart w:id="3" w:name="_Toc88269914"/>
       <w:r>
         <w:t>Controls</w:t>
       </w:r>
-      <w:bookmarkEnd w:id="2"/>
+      <w:bookmarkEnd w:id="3"/>
     </w:p>
     <w:p>
       <w:pPr>
@@ -1793,14 +2875,29 @@
           <w:sz w:val="24"/>
           <w:szCs w:val="24"/>
         </w:rPr>
-        <w:t xml:space="preserve"> There will be one joy stick button for the player to move the game avatar. It will be placed on the left side of the screen. There will be another button on the right side of the screen. It allows the player to jump.</w:t>
+        <w:t xml:space="preserve"> There will be one </w:t>
+      </w:r>
+      <w:r>
+        <w:rPr>
+          <w:bCs/>
+          <w:sz w:val="24"/>
+          <w:szCs w:val="24"/>
+        </w:rPr>
+        <w:t>joystick</w:t>
+      </w:r>
+      <w:r>
+        <w:rPr>
+          <w:bCs/>
+          <w:sz w:val="24"/>
+          <w:szCs w:val="24"/>
+        </w:rPr>
+        <w:t xml:space="preserve"> button for the player to move the game avatar. It will be placed on the left side of the screen. There will be another button on the right side of the screen. It allows the player to jump.</w:t>
       </w:r>
     </w:p>
     <w:p>
       <w:pPr>
         <w:pStyle w:val="Heading1"/>
       </w:pPr>
-      <w:bookmarkStart w:id="3" w:name="_Toc88085221"/>
     </w:p>
     <w:p>
       <w:pPr>
@@ -1819,6 +2916,7 @@
       <w:pPr>
         <w:pStyle w:val="Heading1"/>
       </w:pPr>
+      <w:bookmarkStart w:id="4" w:name="_Toc88269915"/>
       <w:r>
         <w:lastRenderedPageBreak/>
         <w:t>Interface</w:t>
@@ -1826,7 +2924,7 @@
       <w:r>
         <w:t xml:space="preserve"> Sketch</w:t>
       </w:r>
-      <w:bookmarkEnd w:id="3"/>
+      <w:bookmarkEnd w:id="4"/>
     </w:p>
     <w:p>
       <w:pPr>
@@ -2084,10 +3182,12 @@
       <w:pPr>
         <w:pStyle w:val="Heading2"/>
       </w:pPr>
+      <w:bookmarkStart w:id="5" w:name="_Toc88269916"/>
       <w:r>
         <w:lastRenderedPageBreak/>
         <w:t>Level 1</w:t>
       </w:r>
+      <w:bookmarkEnd w:id="5"/>
     </w:p>
     <w:p>
       <w:pPr>
@@ -2246,13 +3346,12 @@
       <w:pPr>
         <w:pStyle w:val="Heading2"/>
       </w:pPr>
+      <w:bookmarkStart w:id="6" w:name="_Toc88269917"/>
       <w:r>
         <w:lastRenderedPageBreak/>
-        <w:t xml:space="preserve">Level </w:t>
-      </w:r>
-      <w:r>
-        <w:t>2</w:t>
-      </w:r>
+        <w:t>Level 2</w:t>
+      </w:r>
+      <w:bookmarkEnd w:id="6"/>
     </w:p>
     <w:p>
       <w:pPr>
@@ -2400,13 +3499,12 @@
       <w:pPr>
         <w:pStyle w:val="Heading2"/>
       </w:pPr>
+      <w:bookmarkStart w:id="7" w:name="_Toc88269918"/>
       <w:r>
         <w:lastRenderedPageBreak/>
-        <w:t xml:space="preserve">Level </w:t>
-      </w:r>
-      <w:r>
-        <w:t>3</w:t>
-      </w:r>
+        <w:t>Level 3</w:t>
+      </w:r>
+      <w:bookmarkEnd w:id="7"/>
     </w:p>
     <w:p>
       <w:pPr>
@@ -2527,22 +3625,32 @@
           </wp:inline>
         </w:drawing>
       </w:r>
+      <w:r>
+        <w:rPr>
+          <w:b/>
+          <w:sz w:val="24"/>
+          <w:szCs w:val="24"/>
+        </w:rPr>
+        <w:br/>
+      </w:r>
     </w:p>
     <w:p>
       <w:pPr>
         <w:pStyle w:val="Heading1"/>
       </w:pPr>
-      <w:bookmarkStart w:id="4" w:name="_Toc88085222"/>
+      <w:bookmarkStart w:id="8" w:name="_Toc88269919"/>
       <w:r>
         <w:lastRenderedPageBreak/>
         <w:t>Menu and Screen Descriptions</w:t>
       </w:r>
-      <w:bookmarkEnd w:id="4"/>
-    </w:p>
+      <w:bookmarkEnd w:id="8"/>
+    </w:p>
+    <w:p/>
     <w:p>
       <w:pPr>
         <w:pStyle w:val="Heading2"/>
       </w:pPr>
+      <w:bookmarkStart w:id="9" w:name="_Toc88269920"/>
       <w:r>
         <w:rPr>
           <w:noProof/>
@@ -2589,6 +3697,7 @@
           </wp:inline>
         </w:drawing>
       </w:r>
+      <w:bookmarkEnd w:id="9"/>
     </w:p>
     <w:p>
       <w:r>
@@ -2681,7 +3790,13 @@
     </w:p>
     <w:p>
       <w:r>
-        <w:t>This is the instructions screen that tells the player how to play the game. The three main goals for the game is to dodge the enemies and the obstacles, collect items and coins for more points, and to finish the game level map. Under each image there is a description just in case the player needs more help to understand the goals of the game.</w:t>
+        <w:t xml:space="preserve">This is the instructions screen that tells the player how to play the game. The three main goals for the game </w:t>
+      </w:r>
+      <w:r>
+        <w:t>are</w:t>
+      </w:r>
+      <w:r>
+        <w:t xml:space="preserve"> to dodge the enemies and the obstacles, collect items and coins for more points, and to finish the game level map. Under each image there is a description just in case the player needs more help to understand the goals of the game.</w:t>
       </w:r>
     </w:p>
     <w:p>
@@ -2788,7 +3903,13 @@
     </w:p>
     <w:p>
       <w:r>
-        <w:t>This is the first level of the game. It shows the player the game UI controls on the screen, shows the green flag (where the player first starts in the game), the type of platform used in the first level, what items would be available to the player, and what type of enemy will be placed. So far the player will only be exposed to one type of enemy and platform to make sure the player understands the basic mechanics of the game. The heart health icons and number of points will be placed on top of the screen.</w:t>
+        <w:t xml:space="preserve">This is the first level of the game. It shows the player the game UI controls on the screen, shows the green flag (where the player first starts in the game), the type of platform used in the first level, what items would be available to the player, and what type of enemy will be placed. So </w:t>
+      </w:r>
+      <w:r>
+        <w:t>far,</w:t>
+      </w:r>
+      <w:r>
+        <w:t xml:space="preserve"> the player will only be exposed to one type of enemy and platform to make sure the player understands the basic mechanics of the game. The heart health icons and number of points will be placed on top of the screen.</w:t>
       </w:r>
     </w:p>
     <w:p>
@@ -2971,13 +4092,13 @@
       <w:pPr>
         <w:pStyle w:val="Heading1"/>
       </w:pPr>
-      <w:bookmarkStart w:id="5" w:name="_Game_World"/>
-      <w:bookmarkStart w:id="6" w:name="_Toc88085223"/>
-      <w:bookmarkEnd w:id="5"/>
+      <w:bookmarkStart w:id="10" w:name="_Game_World"/>
+      <w:bookmarkStart w:id="11" w:name="_Toc88269921"/>
+      <w:bookmarkEnd w:id="10"/>
       <w:r>
         <w:t>Game World</w:t>
       </w:r>
-      <w:bookmarkEnd w:id="6"/>
+      <w:bookmarkEnd w:id="11"/>
       <w:r>
         <w:t xml:space="preserve"> </w:t>
       </w:r>
@@ -3265,7 +4386,23 @@
           <w:sz w:val="24"/>
           <w:szCs w:val="24"/>
         </w:rPr>
-        <w:t>an enemy or a obstacle will be placed at the end. It will have an icy texture and theme to the platform to indicate the platform will be slippery. [</w:t>
+        <w:t xml:space="preserve">an enemy or </w:t>
+      </w:r>
+      <w:r>
+        <w:rPr>
+          <w:bCs/>
+          <w:sz w:val="24"/>
+          <w:szCs w:val="24"/>
+        </w:rPr>
+        <w:t>an</w:t>
+      </w:r>
+      <w:r>
+        <w:rPr>
+          <w:bCs/>
+          <w:sz w:val="24"/>
+          <w:szCs w:val="24"/>
+        </w:rPr>
+        <w:t xml:space="preserve"> obstacle will be placed at the end. It will have an icy texture and theme to the platform to indicate the platform will be slippery. [</w:t>
       </w:r>
       <w:hyperlink w:anchor="_Art_/_Multimedia" w:history="1">
         <w:r>
@@ -3291,11 +4428,11 @@
       <w:pPr>
         <w:pStyle w:val="Heading1"/>
       </w:pPr>
-      <w:bookmarkStart w:id="7" w:name="_Toc88085224"/>
+      <w:bookmarkStart w:id="12" w:name="_Toc88269922"/>
       <w:r>
         <w:t>Levels</w:t>
       </w:r>
-      <w:bookmarkEnd w:id="7"/>
+      <w:bookmarkEnd w:id="12"/>
       <w:r>
         <w:t xml:space="preserve"> </w:t>
       </w:r>
@@ -3424,12 +4561,12 @@
       <w:pPr>
         <w:pStyle w:val="Heading1"/>
       </w:pPr>
-      <w:bookmarkStart w:id="8" w:name="_Toc88085225"/>
+      <w:bookmarkStart w:id="13" w:name="_Toc88269923"/>
       <w:r>
         <w:lastRenderedPageBreak/>
         <w:t>Characters</w:t>
       </w:r>
-      <w:bookmarkEnd w:id="8"/>
+      <w:bookmarkEnd w:id="13"/>
     </w:p>
     <w:p>
       <w:pPr>
@@ -3455,11 +4592,11 @@
       <w:pPr>
         <w:pStyle w:val="Heading1"/>
       </w:pPr>
-      <w:bookmarkStart w:id="9" w:name="_Toc88085226"/>
+      <w:bookmarkStart w:id="14" w:name="_Toc88269924"/>
       <w:r>
         <w:t>Enemies</w:t>
       </w:r>
-      <w:bookmarkEnd w:id="9"/>
+      <w:bookmarkEnd w:id="14"/>
     </w:p>
     <w:p>
       <w:pPr>
@@ -3625,11 +4762,11 @@
       <w:pPr>
         <w:pStyle w:val="Heading1"/>
       </w:pPr>
-      <w:bookmarkStart w:id="10" w:name="_Toc88085227"/>
+      <w:bookmarkStart w:id="15" w:name="_Toc88269925"/>
       <w:r>
         <w:t>Weapons</w:t>
       </w:r>
-      <w:bookmarkEnd w:id="10"/>
+      <w:bookmarkEnd w:id="15"/>
     </w:p>
     <w:p>
       <w:pPr>
@@ -3659,13 +4796,34 @@
     </w:p>
     <w:p>
       <w:pPr>
+        <w:spacing w:before="240"/>
+        <w:rPr>
+          <w:bCs/>
+          <w:sz w:val="24"/>
+          <w:szCs w:val="24"/>
+        </w:rPr>
+      </w:pPr>
+    </w:p>
+    <w:p>
+      <w:pPr>
+        <w:spacing w:before="240"/>
+        <w:rPr>
+          <w:bCs/>
+          <w:sz w:val="24"/>
+          <w:szCs w:val="24"/>
+        </w:rPr>
+      </w:pPr>
+    </w:p>
+    <w:p>
+      <w:pPr>
         <w:pStyle w:val="Heading1"/>
       </w:pPr>
-      <w:bookmarkStart w:id="11" w:name="_Toc88085228"/>
-      <w:r>
+      <w:bookmarkStart w:id="16" w:name="_Toc88269926"/>
+      <w:r>
+        <w:lastRenderedPageBreak/>
         <w:t>Scoring</w:t>
       </w:r>
-      <w:bookmarkEnd w:id="11"/>
+      <w:bookmarkEnd w:id="16"/>
     </w:p>
     <w:p>
       <w:pPr>
@@ -3782,7 +4940,6 @@
                 <w:sz w:val="24"/>
                 <w:szCs w:val="24"/>
               </w:rPr>
-              <w:lastRenderedPageBreak/>
               <w:t>Gold Coins</w:t>
             </w:r>
           </w:p>
@@ -4257,14 +5414,14 @@
       <w:pPr>
         <w:pStyle w:val="Heading1"/>
       </w:pPr>
-      <w:bookmarkStart w:id="12" w:name="_Toc88085229"/>
+      <w:bookmarkStart w:id="17" w:name="_Toc88269927"/>
       <w:r>
         <w:t xml:space="preserve">Sound </w:t>
       </w:r>
       <w:r>
         <w:t>Index</w:t>
       </w:r>
-      <w:bookmarkEnd w:id="12"/>
+      <w:bookmarkEnd w:id="17"/>
     </w:p>
     <w:tbl>
       <w:tblPr>
@@ -4909,6 +6066,16 @@
         </w:rPr>
       </w:pPr>
     </w:p>
+    <w:p>
+      <w:pPr>
+        <w:spacing w:before="240"/>
+        <w:rPr>
+          <w:b/>
+          <w:sz w:val="24"/>
+          <w:szCs w:val="24"/>
+        </w:rPr>
+      </w:pPr>
+    </w:p>
     <w:tbl>
       <w:tblPr>
         <w:tblStyle w:val="TableGrid"/>
@@ -4938,6 +6105,7 @@
                 <w:sz w:val="24"/>
                 <w:szCs w:val="24"/>
               </w:rPr>
+              <w:lastRenderedPageBreak/>
               <w:t>Screen</w:t>
             </w:r>
           </w:p>
@@ -5155,7 +6323,6 @@
                 <w:sz w:val="24"/>
                 <w:szCs w:val="24"/>
               </w:rPr>
-              <w:lastRenderedPageBreak/>
               <w:t>Game Play Screen</w:t>
             </w:r>
           </w:p>
@@ -5209,9 +6376,9 @@
       <w:pPr>
         <w:pStyle w:val="Heading1"/>
       </w:pPr>
-      <w:bookmarkStart w:id="13" w:name="_Art_/_Multimedia"/>
-      <w:bookmarkStart w:id="14" w:name="_Toc88085230"/>
-      <w:bookmarkEnd w:id="13"/>
+      <w:bookmarkStart w:id="18" w:name="_Art_/_Multimedia"/>
+      <w:bookmarkStart w:id="19" w:name="_Toc88269928"/>
+      <w:bookmarkEnd w:id="18"/>
       <w:r>
         <w:t xml:space="preserve">Art </w:t>
       </w:r>
@@ -5221,7 +6388,7 @@
       <w:r>
         <w:t>Index</w:t>
       </w:r>
-      <w:bookmarkEnd w:id="14"/>
+      <w:bookmarkEnd w:id="19"/>
     </w:p>
     <w:tbl>
       <w:tblPr>
@@ -6133,6 +7300,7 @@
                 <w:sz w:val="24"/>
                 <w:szCs w:val="24"/>
               </w:rPr>
+              <w:lastRenderedPageBreak/>
               <w:t>Obstacle – Rock</w:t>
             </w:r>
           </w:p>
@@ -6232,7 +7400,23 @@
                 <w:sz w:val="24"/>
                 <w:szCs w:val="24"/>
               </w:rPr>
-              <w:t>Platform – Static (Non Moving)</w:t>
+              <w:t>Platform – Static (</w:t>
+            </w:r>
+            <w:r>
+              <w:rPr>
+                <w:iCs/>
+                <w:sz w:val="24"/>
+                <w:szCs w:val="24"/>
+              </w:rPr>
+              <w:t>Non-Moving</w:t>
+            </w:r>
+            <w:r>
+              <w:rPr>
+                <w:iCs/>
+                <w:sz w:val="24"/>
+                <w:szCs w:val="24"/>
+              </w:rPr>
+              <w:t>)</w:t>
             </w:r>
           </w:p>
         </w:tc>
@@ -6331,7 +7515,6 @@
                 <w:sz w:val="24"/>
                 <w:szCs w:val="24"/>
               </w:rPr>
-              <w:lastRenderedPageBreak/>
               <w:t>Platform – Horizontally Moving</w:t>
             </w:r>
           </w:p>
@@ -6846,25 +8029,20 @@
         <w:rFonts w:asciiTheme="majorHAnsi" w:hAnsiTheme="majorHAnsi"/>
       </w:rPr>
     </w:pPr>
-    <w:sdt>
-      <w:sdtPr>
-        <w:rPr>
-          <w:rFonts w:asciiTheme="majorHAnsi" w:hAnsiTheme="majorHAnsi"/>
-        </w:rPr>
-        <w:id w:val="76027555"/>
-        <w:temporary/>
-        <w:showingPlcHdr/>
-      </w:sdtPr>
-      <w:sdtEndPr/>
-      <w:sdtContent>
-        <w:r>
-          <w:rPr>
-            <w:rFonts w:asciiTheme="majorHAnsi" w:hAnsiTheme="majorHAnsi"/>
-          </w:rPr>
-          <w:t>[Type text]</w:t>
-        </w:r>
-      </w:sdtContent>
-    </w:sdt>
+    <w:r>
+      <w:rPr>
+        <w:rFonts w:asciiTheme="majorHAnsi" w:hAnsiTheme="majorHAnsi"/>
+        <w:b/>
+      </w:rPr>
+      <w:t xml:space="preserve">Version Number </w:t>
+    </w:r>
+    <w:r>
+      <w:rPr>
+        <w:rFonts w:asciiTheme="majorHAnsi" w:hAnsiTheme="majorHAnsi"/>
+        <w:b/>
+      </w:rPr>
+      <w:t>1.0</w:t>
+    </w:r>
     <w:r>
       <w:rPr>
         <w:rFonts w:asciiTheme="majorHAnsi" w:hAnsiTheme="majorHAnsi"/>
@@ -7030,7 +8208,7 @@
           <w:alias w:val="Date"/>
           <w:id w:val="77677290"/>
           <w:dataBinding w:prefixMappings="xmlns:ns0='http://schemas.microsoft.com/office/2006/coverPageProps'" w:xpath="/ns0:CoverPageProperties[1]/ns0:PublishDate[1]" w:storeItemID="{55AF091B-3C7A-41E3-B477-F2FDAA23CFDA}"/>
-          <w:date w:fullDate="2021-01-11T00:00:00Z">
+          <w:date w:fullDate="2021-11-21T00:00:00Z">
             <w:dateFormat w:val="MMMM d, yyyy"/>
             <w:lid w:val="en-US"/>
             <w:storeMappedDataAs w:val="dateTime"/>
@@ -7060,42 +8238,7 @@
                   <w:color w:val="FFFFFF" w:themeColor="background1"/>
                   <w:lang w:val="en-US"/>
                 </w:rPr>
-                <w:t>January</w:t>
-              </w:r>
-              <w:r>
-                <w:rPr>
-                  <w:color w:val="FFFFFF" w:themeColor="background1"/>
-                  <w:lang w:val="en-US"/>
-                </w:rPr>
-                <w:t xml:space="preserve"> 1</w:t>
-              </w:r>
-              <w:r>
-                <w:rPr>
-                  <w:color w:val="FFFFFF" w:themeColor="background1"/>
-                  <w:lang w:val="en-US"/>
-                </w:rPr>
-                <w:t>1</w:t>
-              </w:r>
-              <w:r>
-                <w:rPr>
-                  <w:color w:val="FFFFFF" w:themeColor="background1"/>
-                  <w:lang w:val="en-US"/>
-                </w:rPr>
-                <w:t>, 20</w:t>
-              </w:r>
-              <w:r>
-                <w:rPr>
-                  <w:color w:val="FFFFFF" w:themeColor="background1"/>
-                  <w:lang w:val="en-US"/>
-                </w:rPr>
-                <w:t>2</w:t>
-              </w:r>
-              <w:r>
-                <w:rPr>
-                  <w:color w:val="FFFFFF" w:themeColor="background1"/>
-                  <w:lang w:val="en-US"/>
-                </w:rPr>
-                <w:t>1</w:t>
+                <w:t>November 21, 2021</w:t>
               </w:r>
             </w:p>
           </w:tc>
@@ -7137,7 +8280,7 @@
           <w:alias w:val="Date"/>
           <w:id w:val="77625188"/>
           <w:dataBinding w:prefixMappings="xmlns:ns0='http://schemas.microsoft.com/office/2006/coverPageProps'" w:xpath="/ns0:CoverPageProperties[1]/ns0:PublishDate[1]" w:storeItemID="{55AF091B-3C7A-41E3-B477-F2FDAA23CFDA}"/>
-          <w:date w:fullDate="2021-01-11T00:00:00Z">
+          <w:date w:fullDate="2021-11-21T00:00:00Z">
             <w:dateFormat w:val="MMMM d, yyyy"/>
             <w:lid w:val="en-US"/>
             <w:storeMappedDataAs w:val="dateTime"/>
@@ -7170,7 +8313,7 @@
                   <w:color w:val="FFFFFF" w:themeColor="background1"/>
                   <w:lang w:val="en-US"/>
                 </w:rPr>
-                <w:t>January 11, 2021</w:t>
+                <w:t>November 21, 2021</w:t>
               </w:r>
             </w:p>
           </w:tc>
@@ -7342,8 +8485,124 @@
       </w:pPr>
     </w:lvl>
   </w:abstractNum>
+  <w:abstractNum w:abstractNumId="1" w15:restartNumberingAfterBreak="0">
+    <w:nsid w:val="61AD7D59"/>
+    <w:multiLevelType w:val="hybridMultilevel"/>
+    <w:tmpl w:val="B94AF336"/>
+    <w:lvl w:ilvl="0" w:tplc="10090001">
+      <w:start w:val="1"/>
+      <w:numFmt w:val="bullet"/>
+      <w:lvlText w:val=""/>
+      <w:lvlJc w:val="left"/>
+      <w:pPr>
+        <w:ind w:left="3600" w:hanging="360"/>
+      </w:pPr>
+      <w:rPr>
+        <w:rFonts w:ascii="Symbol" w:hAnsi="Symbol" w:hint="default"/>
+      </w:rPr>
+    </w:lvl>
+    <w:lvl w:ilvl="1" w:tplc="10090003">
+      <w:start w:val="1"/>
+      <w:numFmt w:val="bullet"/>
+      <w:lvlText w:val="o"/>
+      <w:lvlJc w:val="left"/>
+      <w:pPr>
+        <w:ind w:left="4320" w:hanging="360"/>
+      </w:pPr>
+      <w:rPr>
+        <w:rFonts w:ascii="Courier New" w:hAnsi="Courier New" w:cs="Courier New" w:hint="default"/>
+      </w:rPr>
+    </w:lvl>
+    <w:lvl w:ilvl="2" w:tplc="10090005">
+      <w:start w:val="1"/>
+      <w:numFmt w:val="bullet"/>
+      <w:lvlText w:val=""/>
+      <w:lvlJc w:val="left"/>
+      <w:pPr>
+        <w:ind w:left="5040" w:hanging="360"/>
+      </w:pPr>
+      <w:rPr>
+        <w:rFonts w:ascii="Wingdings" w:hAnsi="Wingdings" w:hint="default"/>
+      </w:rPr>
+    </w:lvl>
+    <w:lvl w:ilvl="3" w:tplc="10090001" w:tentative="1">
+      <w:start w:val="1"/>
+      <w:numFmt w:val="bullet"/>
+      <w:lvlText w:val=""/>
+      <w:lvlJc w:val="left"/>
+      <w:pPr>
+        <w:ind w:left="5760" w:hanging="360"/>
+      </w:pPr>
+      <w:rPr>
+        <w:rFonts w:ascii="Symbol" w:hAnsi="Symbol" w:hint="default"/>
+      </w:rPr>
+    </w:lvl>
+    <w:lvl w:ilvl="4" w:tplc="10090003" w:tentative="1">
+      <w:start w:val="1"/>
+      <w:numFmt w:val="bullet"/>
+      <w:lvlText w:val="o"/>
+      <w:lvlJc w:val="left"/>
+      <w:pPr>
+        <w:ind w:left="6480" w:hanging="360"/>
+      </w:pPr>
+      <w:rPr>
+        <w:rFonts w:ascii="Courier New" w:hAnsi="Courier New" w:cs="Courier New" w:hint="default"/>
+      </w:rPr>
+    </w:lvl>
+    <w:lvl w:ilvl="5" w:tplc="10090005" w:tentative="1">
+      <w:start w:val="1"/>
+      <w:numFmt w:val="bullet"/>
+      <w:lvlText w:val=""/>
+      <w:lvlJc w:val="left"/>
+      <w:pPr>
+        <w:ind w:left="7200" w:hanging="360"/>
+      </w:pPr>
+      <w:rPr>
+        <w:rFonts w:ascii="Wingdings" w:hAnsi="Wingdings" w:hint="default"/>
+      </w:rPr>
+    </w:lvl>
+    <w:lvl w:ilvl="6" w:tplc="10090001" w:tentative="1">
+      <w:start w:val="1"/>
+      <w:numFmt w:val="bullet"/>
+      <w:lvlText w:val=""/>
+      <w:lvlJc w:val="left"/>
+      <w:pPr>
+        <w:ind w:left="7920" w:hanging="360"/>
+      </w:pPr>
+      <w:rPr>
+        <w:rFonts w:ascii="Symbol" w:hAnsi="Symbol" w:hint="default"/>
+      </w:rPr>
+    </w:lvl>
+    <w:lvl w:ilvl="7" w:tplc="10090003" w:tentative="1">
+      <w:start w:val="1"/>
+      <w:numFmt w:val="bullet"/>
+      <w:lvlText w:val="o"/>
+      <w:lvlJc w:val="left"/>
+      <w:pPr>
+        <w:ind w:left="8640" w:hanging="360"/>
+      </w:pPr>
+      <w:rPr>
+        <w:rFonts w:ascii="Courier New" w:hAnsi="Courier New" w:cs="Courier New" w:hint="default"/>
+      </w:rPr>
+    </w:lvl>
+    <w:lvl w:ilvl="8" w:tplc="10090005" w:tentative="1">
+      <w:start w:val="1"/>
+      <w:numFmt w:val="bullet"/>
+      <w:lvlText w:val=""/>
+      <w:lvlJc w:val="left"/>
+      <w:pPr>
+        <w:ind w:left="9360" w:hanging="360"/>
+      </w:pPr>
+      <w:rPr>
+        <w:rFonts w:ascii="Wingdings" w:hAnsi="Wingdings" w:hint="default"/>
+      </w:rPr>
+    </w:lvl>
+  </w:abstractNum>
   <w:num w:numId="1">
     <w:abstractNumId w:val="0"/>
+  </w:num>
+  <w:num w:numId="2">
+    <w:abstractNumId w:val="1"/>
   </w:num>
 </w:numbering>
 </file>
@@ -8029,6 +9288,31 @@
       <w:szCs w:val="26"/>
     </w:rPr>
   </w:style>
+  <w:style w:type="character" w:styleId="FollowedHyperlink">
+    <w:name w:val="FollowedHyperlink"/>
+    <w:basedOn w:val="DefaultParagraphFont"/>
+    <w:uiPriority w:val="99"/>
+    <w:semiHidden/>
+    <w:unhideWhenUsed/>
+    <w:rsid w:val="00BD14D2"/>
+    <w:rPr>
+      <w:color w:val="800080" w:themeColor="followedHyperlink"/>
+      <w:u w:val="single"/>
+    </w:rPr>
+  </w:style>
+  <w:style w:type="paragraph" w:styleId="TOC2">
+    <w:name w:val="toc 2"/>
+    <w:basedOn w:val="Normal"/>
+    <w:next w:val="Normal"/>
+    <w:autoRedefine/>
+    <w:uiPriority w:val="39"/>
+    <w:unhideWhenUsed/>
+    <w:rsid w:val="00BD14D2"/>
+    <w:pPr>
+      <w:spacing w:after="100"/>
+      <w:ind w:left="220"/>
+    </w:pPr>
+  </w:style>
 </w:styles>
 </file>
 
@@ -8317,7 +9601,7 @@
 
 <file path=customXml/item1.xml><?xml version="1.0" encoding="utf-8"?>
 <CoverPageProperties xmlns="http://schemas.microsoft.com/office/2006/coverPageProps">
-  <PublishDate>2021-01-11T00:00:00</PublishDate>
+  <PublishDate>2021-11-21T00:00:00</PublishDate>
   <Abstract/>
   <CompanyAddress/>
   <CompanyPhone/>
@@ -8331,7 +9615,7 @@
 </file>
 
 <file path=customXml/item3.xml><?xml version="1.0" encoding="utf-8"?>
-<b:Sources xmlns:b="http://schemas.openxmlformats.org/officeDocument/2006/bibliography" xmlns="http://schemas.openxmlformats.org/officeDocument/2006/bibliography" SelectedStyle="\APA.XSL" StyleName="APA"/>
+<p:properties xmlns:p="http://schemas.microsoft.com/office/2006/metadata/properties" xmlns:xsi="http://www.w3.org/2001/XMLSchema-instance" xmlns:pc="http://schemas.microsoft.com/office/infopath/2007/PartnerControls"/>
 </file>
 
 <file path=customXml/item4.xml><?xml version="1.0" encoding="utf-8"?>
@@ -8344,7 +9628,7 @@
 </file>
 
 <file path=customXml/item5.xml><?xml version="1.0" encoding="utf-8"?>
-<p:properties xmlns:p="http://schemas.microsoft.com/office/2006/metadata/properties" xmlns:xsi="http://www.w3.org/2001/XMLSchema-instance" xmlns:pc="http://schemas.microsoft.com/office/infopath/2007/PartnerControls"/>
+<b:Sources xmlns:b="http://schemas.openxmlformats.org/officeDocument/2006/bibliography" xmlns="http://schemas.openxmlformats.org/officeDocument/2006/bibliography" SelectedStyle="\APA.XSL" StyleName="APA"/>
 </file>
 
 <file path=customXml/itemProps1.xml><?xml version="1.0" encoding="utf-8"?>
@@ -8365,9 +9649,10 @@
 </file>
 
 <file path=customXml/itemProps3.xml><?xml version="1.0" encoding="utf-8"?>
-<ds:datastoreItem xmlns:ds="http://schemas.openxmlformats.org/officeDocument/2006/customXml" ds:itemID="{08FF1E8F-6D6D-4061-9234-1809D01FE3F5}">
+<ds:datastoreItem xmlns:ds="http://schemas.openxmlformats.org/officeDocument/2006/customXml" ds:itemID="{6BD01D80-C71E-4C35-9EC9-AB4B2A68E7C1}">
   <ds:schemaRefs>
-    <ds:schemaRef ds:uri="http://schemas.openxmlformats.org/officeDocument/2006/bibliography"/>
+    <ds:schemaRef ds:uri="http://schemas.microsoft.com/office/2006/metadata/properties"/>
+    <ds:schemaRef ds:uri="http://schemas.microsoft.com/office/infopath/2007/PartnerControls"/>
   </ds:schemaRefs>
 </ds:datastoreItem>
 </file>
@@ -8381,10 +9666,9 @@
 </file>
 
 <file path=customXml/itemProps5.xml><?xml version="1.0" encoding="utf-8"?>
-<ds:datastoreItem xmlns:ds="http://schemas.openxmlformats.org/officeDocument/2006/customXml" ds:itemID="{6BD01D80-C71E-4C35-9EC9-AB4B2A68E7C1}">
+<ds:datastoreItem xmlns:ds="http://schemas.openxmlformats.org/officeDocument/2006/customXml" ds:itemID="{08FF1E8F-6D6D-4061-9234-1809D01FE3F5}">
   <ds:schemaRefs>
-    <ds:schemaRef ds:uri="http://schemas.microsoft.com/office/2006/metadata/properties"/>
-    <ds:schemaRef ds:uri="http://schemas.microsoft.com/office/infopath/2007/PartnerControls"/>
+    <ds:schemaRef ds:uri="http://schemas.openxmlformats.org/officeDocument/2006/bibliography"/>
   </ds:schemaRefs>
 </ds:datastoreItem>
 </file>
</xml_diff>